<commit_message>
Ajout page emploi du temps spécification détaillé
</commit_message>
<xml_diff>
--- a/Conception_document/Les spécifications détaillées.docx
+++ b/Conception_document/Les spécifications détaillées.docx
@@ -2390,13 +2390,14 @@
         <w:jc w:val="both"/>
         <w:rPr>
           <w:rFonts w:ascii="Courier New" w:hAnsi="Courier New" w:cs="Courier New"/>
-          <w:color w:val="595959" w:themeColor="text1" w:themeTint="A6"/>
+          <w:color w:val="595959" w:themeColor="text1" w:themeTint="A6" w:themeShade="FF"/>
         </w:rPr>
       </w:pPr>
       <w:r>
         <w:rPr>
           <w:rFonts w:ascii="Courier New" w:hAnsi="Courier New" w:cs="Courier New"/>
-          <w:b/>
+          <w:b w:val="1"/>
+          <w:bCs w:val="1"/>
           <w:color w:val="64676E"/>
           <w:sz w:val="24"/>
           <w:szCs w:val="24"/>
@@ -2405,13 +2406,489 @@
         <w:t>Page Emploi du temps :</w:t>
       </w:r>
     </w:p>
-    <w:p>
+    <w:p w14:noSpellErr="1">
       <w:pPr>
         <w:spacing w:after="0"/>
         <w:jc w:val="both"/>
         <w:rPr>
           <w:rFonts w:ascii="Courier New" w:hAnsi="Courier New" w:cs="Courier New"/>
           <w:color w:val="595959" w:themeColor="text1" w:themeTint="A6"/>
+        </w:rPr>
+      </w:pPr>
+    </w:p>
+    <w:p>
+      <w:pPr>
+        <w:pStyle w:val="Normal"/>
+        <w:spacing w:after="0"/>
+        <w:jc w:val="both"/>
+        <w:rPr>
+          <w:rFonts w:ascii="High Tower Text" w:hAnsi="High Tower Text"/>
+          <w:color w:val="595959" w:themeColor="text1" w:themeTint="A6" w:themeShade="FF"/>
+        </w:rPr>
+      </w:pPr>
+      <w:r>
+        <w:rPr>
+          <w:rFonts w:ascii="High Tower Text" w:hAnsi="High Tower Text"/>
+          <w:color w:val="595959" w:themeColor="text1" w:themeTint="A6" w:themeShade="FF"/>
+        </w:rPr>
+        <w:t>La page contiendra pour l’alternant son emploi du temps.</w:t>
+      </w:r>
+    </w:p>
+    <w:p>
+      <w:pPr>
+        <w:pStyle w:val="Normal"/>
+        <w:spacing w:after="0"/>
+        <w:jc w:val="both"/>
+        <w:rPr>
+          <w:rFonts w:ascii="High Tower Text" w:hAnsi="High Tower Text"/>
+          <w:color w:val="595959" w:themeColor="text1" w:themeTint="A6" w:themeShade="FF"/>
+        </w:rPr>
+      </w:pPr>
+    </w:p>
+    <w:p>
+      <w:pPr>
+        <w:pStyle w:val="Normal"/>
+        <w:spacing w:after="0"/>
+        <w:jc w:val="both"/>
+        <w:rPr>
+          <w:rFonts w:ascii="High Tower Text" w:hAnsi="High Tower Text"/>
+          <w:color w:val="595959" w:themeColor="text1" w:themeTint="A6" w:themeShade="FF"/>
+        </w:rPr>
+      </w:pPr>
+      <w:r>
+        <w:rPr>
+          <w:rFonts w:ascii="High Tower Text" w:hAnsi="High Tower Text"/>
+          <w:color w:val="595959" w:themeColor="text1" w:themeTint="A6" w:themeShade="FF"/>
+        </w:rPr>
+        <w:t>Il ne pourra être modifier que par l’administrateur, pour cela il y aura sur son interface :</w:t>
+      </w:r>
+    </w:p>
+    <w:p>
+      <w:pPr>
+        <w:pStyle w:val="Normal"/>
+        <w:spacing w:after="0"/>
+        <w:jc w:val="both"/>
+        <w:rPr>
+          <w:rFonts w:ascii="High Tower Text" w:hAnsi="High Tower Text"/>
+          <w:color w:val="595959" w:themeColor="text1" w:themeTint="A6" w:themeShade="FF"/>
+        </w:rPr>
+      </w:pPr>
+    </w:p>
+    <w:p>
+      <w:pPr>
+        <w:pStyle w:val="Paragraphedeliste"/>
+        <w:numPr>
+          <w:ilvl w:val="0"/>
+          <w:numId w:val="23"/>
+        </w:numPr>
+        <w:spacing w:after="0"/>
+        <w:jc w:val="both"/>
+        <w:rPr>
+          <w:rFonts w:ascii="High Tower Text" w:hAnsi="High Tower Text" w:eastAsia="High Tower Text" w:cs="High Tower Text" w:asciiTheme="minorAscii" w:hAnsiTheme="minorAscii" w:eastAsiaTheme="minorAscii" w:cstheme="minorAscii"/>
+          <w:b w:val="1"/>
+          <w:bCs w:val="1"/>
+          <w:color w:val="64676E"/>
+          <w:sz w:val="22"/>
+          <w:szCs w:val="22"/>
+        </w:rPr>
+      </w:pPr>
+      <w:r>
+        <w:rPr>
+          <w:rFonts w:ascii="High Tower Text" w:hAnsi="High Tower Text"/>
+          <w:b w:val="1"/>
+          <w:bCs w:val="1"/>
+          <w:color w:val="595959" w:themeColor="text1" w:themeTint="A6" w:themeShade="FF"/>
+        </w:rPr>
+        <w:t>Bouton modifier :</w:t>
+      </w:r>
+      <w:r>
+        <w:rPr>
+          <w:color w:val="595959" w:themeColor="text1" w:themeTint="A6" w:themeShade="FF"/>
+        </w:rPr>
+        <w:t xml:space="preserve"> </w:t>
+      </w:r>
+      <w:r>
+        <w:rPr>
+          <w:rFonts w:ascii="High Tower Text" w:hAnsi="High Tower Text"/>
+          <w:color w:val="64676E"/>
+        </w:rPr>
+        <w:t>Le bouton permettra de cliquer sur les cases de l’emploi du temps, faire apparaitre un formulaire réduit qui sera composé :</w:t>
+      </w:r>
+    </w:p>
+    <w:p>
+      <w:pPr>
+        <w:pStyle w:val="Paragraphedeliste"/>
+        <w:numPr>
+          <w:ilvl w:val="0"/>
+          <w:numId w:val="26"/>
+        </w:numPr>
+        <w:spacing w:after="0"/>
+        <w:jc w:val="both"/>
+        <w:rPr>
+          <w:rFonts w:ascii="High Tower Text" w:hAnsi="High Tower Text" w:eastAsia="High Tower Text" w:cs="High Tower Text" w:asciiTheme="minorAscii" w:hAnsiTheme="minorAscii" w:eastAsiaTheme="minorAscii" w:cstheme="minorAscii"/>
+          <w:b w:val="1"/>
+          <w:bCs w:val="1"/>
+          <w:caps w:val="0"/>
+          <w:smallCaps w:val="0"/>
+          <w:noProof w:val="0"/>
+          <w:color w:val="64676E"/>
+          <w:sz w:val="22"/>
+          <w:szCs w:val="22"/>
+          <w:lang w:val="fr-FR"/>
+        </w:rPr>
+      </w:pPr>
+      <w:r>
+        <w:rPr>
+          <w:rFonts w:ascii="High Tower Text" w:hAnsi="High Tower Text"/>
+          <w:b w:val="1"/>
+          <w:bCs w:val="1"/>
+          <w:color w:val="595959" w:themeColor="text1" w:themeTint="A6" w:themeShade="FF"/>
+        </w:rPr>
+        <w:t>Champ libellé :</w:t>
+      </w:r>
+      <w:r>
+        <w:rPr>
+          <w:b w:val="1"/>
+          <w:bCs w:val="1"/>
+          <w:color w:val="595959" w:themeColor="text1" w:themeTint="A6" w:themeShade="FF"/>
+        </w:rPr>
+        <w:t xml:space="preserve"> </w:t>
+      </w:r>
+      <w:r>
+        <w:rPr>
+          <w:rFonts w:ascii="High Tower Text" w:hAnsi="High Tower Text"/>
+          <w:color w:val="64676E"/>
+        </w:rPr>
+        <w:t xml:space="preserve">L’utilisateur devra remplir ce champ obligatoirement. </w:t>
+      </w:r>
+      <w:r>
+        <w:rPr>
+          <w:rFonts w:ascii="High Tower Text" w:hAnsi="High Tower Text" w:eastAsia="High Tower Text" w:cs="High Tower Text"/>
+          <w:b w:val="0"/>
+          <w:bCs w:val="0"/>
+          <w:i w:val="0"/>
+          <w:iCs w:val="0"/>
+          <w:caps w:val="0"/>
+          <w:smallCaps w:val="0"/>
+          <w:noProof w:val="0"/>
+          <w:color w:val="64676E"/>
+          <w:sz w:val="22"/>
+          <w:szCs w:val="22"/>
+          <w:lang w:val="fr-FR"/>
+        </w:rPr>
+        <w:t>Le champ devra être rempli avec le libellé de l’événement.</w:t>
+      </w:r>
+    </w:p>
+    <w:p>
+      <w:pPr>
+        <w:pStyle w:val="Paragraphedeliste"/>
+        <w:numPr>
+          <w:ilvl w:val="0"/>
+          <w:numId w:val="26"/>
+        </w:numPr>
+        <w:spacing w:after="0"/>
+        <w:jc w:val="both"/>
+        <w:rPr>
+          <w:rFonts w:ascii="High Tower Text" w:hAnsi="High Tower Text" w:eastAsia="High Tower Text" w:cs="High Tower Text" w:asciiTheme="minorAscii" w:hAnsiTheme="minorAscii" w:eastAsiaTheme="minorAscii" w:cstheme="minorAscii"/>
+          <w:b w:val="1"/>
+          <w:bCs w:val="1"/>
+          <w:caps w:val="0"/>
+          <w:smallCaps w:val="0"/>
+          <w:noProof w:val="0"/>
+          <w:color w:val="64676E"/>
+          <w:sz w:val="22"/>
+          <w:szCs w:val="22"/>
+          <w:lang w:val="fr-FR"/>
+        </w:rPr>
+      </w:pPr>
+      <w:r>
+        <w:rPr>
+          <w:rFonts w:ascii="High Tower Text" w:hAnsi="High Tower Text"/>
+          <w:b w:val="1"/>
+          <w:bCs w:val="1"/>
+          <w:color w:val="595959" w:themeColor="text1" w:themeTint="A6" w:themeShade="FF"/>
+        </w:rPr>
+        <w:t>Champ heure début :</w:t>
+      </w:r>
+      <w:r>
+        <w:rPr>
+          <w:b w:val="1"/>
+          <w:bCs w:val="1"/>
+          <w:color w:val="595959" w:themeColor="text1" w:themeTint="A6" w:themeShade="FF"/>
+        </w:rPr>
+        <w:t xml:space="preserve"> </w:t>
+      </w:r>
+      <w:r>
+        <w:rPr>
+          <w:rFonts w:ascii="High Tower Text" w:hAnsi="High Tower Text"/>
+          <w:color w:val="64676E"/>
+        </w:rPr>
+        <w:t xml:space="preserve">L’utilisateur devra remplir ce champ obligatoirement. </w:t>
+      </w:r>
+      <w:r>
+        <w:rPr>
+          <w:rFonts w:ascii="High Tower Text" w:hAnsi="High Tower Text" w:eastAsia="High Tower Text" w:cs="High Tower Text"/>
+          <w:b w:val="0"/>
+          <w:bCs w:val="0"/>
+          <w:i w:val="0"/>
+          <w:iCs w:val="0"/>
+          <w:caps w:val="0"/>
+          <w:smallCaps w:val="0"/>
+          <w:noProof w:val="0"/>
+          <w:color w:val="64676E"/>
+          <w:sz w:val="22"/>
+          <w:szCs w:val="22"/>
+          <w:lang w:val="fr-FR"/>
+        </w:rPr>
+        <w:t xml:space="preserve">Le champ devra être rempli avec l'heure de départ </w:t>
+      </w:r>
+      <w:r>
+        <w:rPr>
+          <w:rFonts w:ascii="High Tower Text" w:hAnsi="High Tower Text" w:eastAsia="High Tower Text" w:cs="High Tower Text"/>
+          <w:b w:val="0"/>
+          <w:bCs w:val="0"/>
+          <w:i w:val="0"/>
+          <w:iCs w:val="0"/>
+          <w:caps w:val="0"/>
+          <w:smallCaps w:val="0"/>
+          <w:noProof w:val="0"/>
+          <w:color w:val="64676E"/>
+          <w:sz w:val="22"/>
+          <w:szCs w:val="22"/>
+          <w:lang w:val="fr-FR"/>
+        </w:rPr>
+        <w:t>de l’événement</w:t>
+      </w:r>
+      <w:r>
+        <w:rPr>
+          <w:rFonts w:ascii="High Tower Text" w:hAnsi="High Tower Text" w:eastAsia="High Tower Text" w:cs="High Tower Text"/>
+          <w:b w:val="0"/>
+          <w:bCs w:val="0"/>
+          <w:i w:val="0"/>
+          <w:iCs w:val="0"/>
+          <w:caps w:val="0"/>
+          <w:smallCaps w:val="0"/>
+          <w:noProof w:val="0"/>
+          <w:color w:val="64676E"/>
+          <w:sz w:val="22"/>
+          <w:szCs w:val="22"/>
+          <w:lang w:val="fr-FR"/>
+        </w:rPr>
+        <w:t>.</w:t>
+      </w:r>
+    </w:p>
+    <w:p>
+      <w:pPr>
+        <w:pStyle w:val="Paragraphedeliste"/>
+        <w:numPr>
+          <w:ilvl w:val="0"/>
+          <w:numId w:val="26"/>
+        </w:numPr>
+        <w:spacing w:after="0"/>
+        <w:jc w:val="both"/>
+        <w:rPr>
+          <w:rFonts w:ascii="High Tower Text" w:hAnsi="High Tower Text" w:eastAsia="High Tower Text" w:cs="High Tower Text" w:asciiTheme="minorAscii" w:hAnsiTheme="minorAscii" w:eastAsiaTheme="minorAscii" w:cstheme="minorAscii"/>
+          <w:b w:val="1"/>
+          <w:bCs w:val="1"/>
+          <w:caps w:val="0"/>
+          <w:smallCaps w:val="0"/>
+          <w:noProof w:val="0"/>
+          <w:color w:val="64676E"/>
+          <w:sz w:val="22"/>
+          <w:szCs w:val="22"/>
+          <w:lang w:val="fr-FR"/>
+        </w:rPr>
+      </w:pPr>
+      <w:r>
+        <w:rPr>
+          <w:rFonts w:ascii="High Tower Text" w:hAnsi="High Tower Text"/>
+          <w:b w:val="1"/>
+          <w:bCs w:val="1"/>
+          <w:color w:val="595959" w:themeColor="text1" w:themeTint="A6" w:themeShade="FF"/>
+        </w:rPr>
+        <w:t>Champ durée :</w:t>
+      </w:r>
+      <w:r>
+        <w:rPr>
+          <w:b w:val="1"/>
+          <w:bCs w:val="1"/>
+          <w:color w:val="595959" w:themeColor="text1" w:themeTint="A6" w:themeShade="FF"/>
+        </w:rPr>
+        <w:t xml:space="preserve"> </w:t>
+      </w:r>
+      <w:r>
+        <w:rPr>
+          <w:rFonts w:ascii="High Tower Text" w:hAnsi="High Tower Text" w:eastAsia="High Tower Text" w:cs="High Tower Text"/>
+          <w:b w:val="0"/>
+          <w:bCs w:val="0"/>
+          <w:i w:val="0"/>
+          <w:iCs w:val="0"/>
+          <w:caps w:val="0"/>
+          <w:smallCaps w:val="0"/>
+          <w:noProof w:val="0"/>
+          <w:color w:val="64676E"/>
+          <w:sz w:val="22"/>
+          <w:szCs w:val="22"/>
+          <w:lang w:val="fr-FR"/>
+        </w:rPr>
+        <w:t>Le champ devra être rempli avec la durée de l’événement.</w:t>
+      </w:r>
+    </w:p>
+    <w:p>
+      <w:pPr>
+        <w:pStyle w:val="Paragraphedeliste"/>
+        <w:numPr>
+          <w:ilvl w:val="0"/>
+          <w:numId w:val="26"/>
+        </w:numPr>
+        <w:jc w:val="both"/>
+        <w:rPr>
+          <w:rFonts w:ascii="High Tower Text" w:hAnsi="High Tower Text" w:eastAsia="High Tower Text" w:cs="High Tower Text" w:asciiTheme="minorAscii" w:hAnsiTheme="minorAscii" w:eastAsiaTheme="minorAscii" w:cstheme="minorAscii"/>
+          <w:b w:val="1"/>
+          <w:bCs w:val="1"/>
+          <w:color w:val="64676E"/>
+          <w:sz w:val="22"/>
+          <w:szCs w:val="22"/>
+        </w:rPr>
+      </w:pPr>
+      <w:r>
+        <w:rPr>
+          <w:rFonts w:ascii="High Tower Text" w:hAnsi="High Tower Text"/>
+          <w:b w:val="1"/>
+          <w:bCs w:val="1"/>
+          <w:color w:val="595959" w:themeColor="text1" w:themeTint="A6" w:themeShade="FF"/>
+        </w:rPr>
+        <w:t>Liste des couleurs :</w:t>
+      </w:r>
+      <w:r>
+        <w:rPr>
+          <w:b w:val="1"/>
+          <w:bCs w:val="1"/>
+          <w:color w:val="595959" w:themeColor="text1" w:themeTint="A6" w:themeShade="FF"/>
+        </w:rPr>
+        <w:t xml:space="preserve"> </w:t>
+      </w:r>
+      <w:r>
+        <w:rPr>
+          <w:rFonts w:ascii="High Tower Text" w:hAnsi="High Tower Text"/>
+          <w:color w:val="64676E"/>
+        </w:rPr>
+        <w:t xml:space="preserve">Liste déroulante pour le choisir la couleur </w:t>
+      </w:r>
+      <w:r>
+        <w:rPr>
+          <w:rFonts w:ascii="High Tower Text" w:hAnsi="High Tower Text"/>
+          <w:color w:val="64676E"/>
+        </w:rPr>
+        <w:t>de la case sélectionnée</w:t>
+      </w:r>
+      <w:r>
+        <w:rPr>
+          <w:rFonts w:ascii="High Tower Text" w:hAnsi="High Tower Text"/>
+          <w:color w:val="64676E"/>
+        </w:rPr>
+        <w:t>.</w:t>
+      </w:r>
+    </w:p>
+    <w:p>
+      <w:pPr>
+        <w:pStyle w:val="Paragraphedeliste"/>
+        <w:numPr>
+          <w:ilvl w:val="0"/>
+          <w:numId w:val="26"/>
+        </w:numPr>
+        <w:jc w:val="both"/>
+        <w:rPr>
+          <w:b w:val="1"/>
+          <w:bCs w:val="1"/>
+          <w:color w:val="64676E"/>
+          <w:sz w:val="22"/>
+          <w:szCs w:val="22"/>
+        </w:rPr>
+      </w:pPr>
+      <w:r>
+        <w:rPr>
+          <w:rFonts w:ascii="High Tower Text" w:hAnsi="High Tower Text"/>
+          <w:b w:val="1"/>
+          <w:bCs w:val="1"/>
+          <w:color w:val="595959" w:themeColor="text1" w:themeTint="A6" w:themeShade="FF"/>
+        </w:rPr>
+        <w:t>Bouton validé :</w:t>
+      </w:r>
+      <w:r>
+        <w:rPr>
+          <w:color w:val="595959" w:themeColor="text1" w:themeTint="A6" w:themeShade="FF"/>
+        </w:rPr>
+        <w:t xml:space="preserve"> </w:t>
+      </w:r>
+      <w:r>
+        <w:rPr>
+          <w:rFonts w:ascii="High Tower Text" w:hAnsi="High Tower Text"/>
+          <w:color w:val="64676E"/>
+        </w:rPr>
+        <w:t>Le bouton sera par défaut désactivé et sera activé quand tous les champs seront bien remplis, si la connexion s’est bien déroulée, alors l’utilisateur sera renvoyé sur la page Tableau de bord. Si le JavaScript est désactivé et que le formulaire n’est pas correct, renvoie vers une page d’erreur.</w:t>
+      </w:r>
+    </w:p>
+    <w:p>
+      <w:pPr>
+        <w:pStyle w:val="Normal"/>
+        <w:spacing w:after="0"/>
+        <w:jc w:val="both"/>
+        <w:rPr>
+          <w:rFonts w:ascii="High Tower Text" w:hAnsi="High Tower Text"/>
+          <w:color w:val="595959" w:themeColor="text1" w:themeTint="A6" w:themeShade="FF"/>
+        </w:rPr>
+      </w:pPr>
+    </w:p>
+    <w:p>
+      <w:pPr>
+        <w:pStyle w:val="Paragraphedeliste"/>
+        <w:numPr>
+          <w:ilvl w:val="0"/>
+          <w:numId w:val="23"/>
+        </w:numPr>
+        <w:spacing w:after="0"/>
+        <w:jc w:val="both"/>
+        <w:rPr>
+          <w:rFonts w:ascii="High Tower Text" w:hAnsi="High Tower Text" w:eastAsia="High Tower Text" w:cs="High Tower Text" w:asciiTheme="minorAscii" w:hAnsiTheme="minorAscii" w:eastAsiaTheme="minorAscii" w:cstheme="minorAscii"/>
+          <w:b w:val="1"/>
+          <w:bCs w:val="1"/>
+          <w:color w:val="64676E"/>
+          <w:sz w:val="22"/>
+          <w:szCs w:val="22"/>
+        </w:rPr>
+      </w:pPr>
+      <w:r>
+        <w:rPr>
+          <w:rFonts w:ascii="High Tower Text" w:hAnsi="High Tower Text"/>
+          <w:b w:val="1"/>
+          <w:bCs w:val="1"/>
+          <w:color w:val="595959" w:themeColor="text1" w:themeTint="A6" w:themeShade="FF"/>
+        </w:rPr>
+        <w:t>Bouton validé :</w:t>
+      </w:r>
+      <w:r>
+        <w:rPr>
+          <w:color w:val="595959" w:themeColor="text1" w:themeTint="A6" w:themeShade="FF"/>
+        </w:rPr>
+        <w:t xml:space="preserve"> </w:t>
+      </w:r>
+      <w:r>
+        <w:rPr>
+          <w:rFonts w:ascii="High Tower Text" w:hAnsi="High Tower Text"/>
+          <w:color w:val="64676E"/>
+        </w:rPr>
+        <w:t>Le bouton permettra à l’utilisateur de sauvegarder les modifications.  L’utilisateur restera sur la page Emploi du temps et quittera le mode Modification. Si le JavaScript est désactivé et que le formulaire n’est pas correct, renvoie vers une page d’erreur.</w:t>
+      </w:r>
+    </w:p>
+    <w:p>
+      <w:pPr>
+        <w:pStyle w:val="Normal"/>
+        <w:spacing w:after="0"/>
+        <w:jc w:val="both"/>
+        <w:rPr>
+          <w:rFonts w:ascii="High Tower Text" w:hAnsi="High Tower Text"/>
+          <w:color w:val="595959" w:themeColor="text1" w:themeTint="A6" w:themeShade="FF"/>
         </w:rPr>
       </w:pPr>
     </w:p>
@@ -2873,7 +3350,7 @@
       </w:pPr>
     </w:p>
     <w:sectPr>
-      <w:pgSz w:w="11906" w:h="16838"/>
+      <w:pgSz w:w="11906" w:h="16838" w:orient="portrait"/>
       <w:pgMar w:top="1417" w:right="1417" w:bottom="1417" w:left="1417" w:header="708" w:footer="708" w:gutter="0"/>
       <w:cols w:space="708"/>
       <w:docGrid w:linePitch="360"/>
@@ -2886,7 +3363,7 @@
 <w:numbering xmlns:wpc="http://schemas.microsoft.com/office/word/2010/wordprocessingCanvas" xmlns:cx="http://schemas.microsoft.com/office/drawing/2014/chartex" xmlns:cx1="http://schemas.microsoft.com/office/drawing/2015/9/8/chartex" xmlns:cx2="http://schemas.microsoft.com/office/drawing/2015/10/21/chartex" xmlns:cx3="http://schemas.microsoft.com/office/drawing/2016/5/9/chartex" xmlns:cx4="http://schemas.microsoft.com/office/drawing/2016/5/10/chartex" xmlns:cx5="http://schemas.microsoft.com/office/drawing/2016/5/11/chartex" xmlns:cx6="http://schemas.microsoft.com/office/drawing/2016/5/12/chartex" xmlns:cx7="http://schemas.microsoft.com/office/drawing/2016/5/13/chartex" xmlns:cx8="http://schemas.microsoft.com/office/drawing/2016/5/14/chartex" xmlns:mc="http://schemas.openxmlformats.org/markup-compatibility/2006" xmlns:aink="http://schemas.microsoft.com/office/drawing/2016/ink" xmlns:am3d="http://schemas.microsoft.com/office/drawing/2017/model3d" xmlns:o="urn:schemas-microsoft-com:office:office" xmlns:r="http://schemas.openxmlformats.org/officeDocument/2006/relationships" xmlns:m="http://schemas.openxmlformats.org/officeDocument/2006/math" xmlns:v="urn:schemas-microsoft-com:vml" xmlns:wp14="http://schemas.microsoft.com/office/word/2010/wordprocessingDrawing" xmlns:wp="http://schemas.openxmlformats.org/drawingml/2006/wordprocessingDrawing" xmlns:w10="urn:schemas-microsoft-com:office:word" xmlns:w="http://schemas.openxmlformats.org/wordprocessingml/2006/main" xmlns:w14="http://schemas.microsoft.com/office/word/2010/wordml" xmlns:w15="http://schemas.microsoft.com/office/word/2012/wordml" xmlns:w16cex="http://schemas.microsoft.com/office/word/2018/wordml/cex" xmlns:w16cid="http://schemas.microsoft.com/office/word/2016/wordml/cid" xmlns:w16="http://schemas.microsoft.com/office/word/2018/wordml" xmlns:w16sdtdh="http://schemas.microsoft.com/office/word/2020/wordml/sdtdatahash" xmlns:w16se="http://schemas.microsoft.com/office/word/2015/wordml/symex" xmlns:wpg="http://schemas.microsoft.com/office/word/2010/wordprocessingGroup" xmlns:wpi="http://schemas.microsoft.com/office/word/2010/wordprocessingInk" xmlns:wne="http://schemas.microsoft.com/office/word/2006/wordml" xmlns:wps="http://schemas.microsoft.com/office/word/2010/wordprocessingShape" mc:Ignorable="w14 w15 w16se w16cid w16 w16cex w16sdtdh wp14">
   <w:numPicBullet w:numPicBulletId="0">
     <w:pict>
-      <v:shapetype id="_x0000_t75" coordsize="21600,21600" o:spt="75" o:preferrelative="t" path="m@4@5l@4@11@9@11@9@5xe" filled="f" stroked="f">
+      <v:shapetype id="_x0000_t75" coordsize="21600,21600" filled="f" stroked="f" o:spt="75" o:preferrelative="t" path="m@4@5l@4@11@9@11@9@5xe">
         <v:stroke joinstyle="miter"/>
         <v:formulas>
           <v:f eqn="if lineDrawn pixelLineWidth 0"/>
@@ -2902,14 +3379,431 @@
           <v:f eqn="prod @7 21600 pixelHeight"/>
           <v:f eqn="sum @10 21600 0"/>
         </v:formulas>
-        <v:path o:extrusionok="f" gradientshapeok="t" o:connecttype="rect"/>
+        <v:path gradientshapeok="t" o:connecttype="rect" o:extrusionok="f"/>
         <o:lock v:ext="edit" aspectratio="t"/>
       </v:shapetype>
-      <v:shape id="_x0000_i1190" type="#_x0000_t75" style="width:384.3pt;height:384.3pt" o:bullet="t">
-        <v:imagedata r:id="rId1" o:title="spider"/>
+      <v:shape id="_x0000_i1190" style="width:384.3pt;height:384.3pt" o:bullet="t" type="#_x0000_t75">
+        <v:imagedata o:title="spider" r:id="rId1"/>
       </v:shape>
     </w:pict>
   </w:numPicBullet>
+  <w:abstractNum xmlns:w="http://schemas.openxmlformats.org/wordprocessingml/2006/main" w:abstractNumId="25">
+    <w:multiLevelType xmlns:w="http://schemas.openxmlformats.org/wordprocessingml/2006/main" w:val="hybridMultilevel"/>
+    <w:lvl xmlns:w="http://schemas.openxmlformats.org/wordprocessingml/2006/main" w:ilvl="0">
+      <w:start w:val="1"/>
+      <w:numFmt w:val="bullet"/>
+      <w:lvlText w:val=""/>
+      <w:lvlJc w:val="left"/>
+      <w:pPr>
+        <w:ind w:left="4608" w:hanging="360"/>
+      </w:pPr>
+      <w:rPr>
+        <w:rFonts w:hint="default" w:ascii="Symbol" w:hAnsi="Symbol"/>
+      </w:rPr>
+    </w:lvl>
+    <w:lvl xmlns:w="http://schemas.openxmlformats.org/wordprocessingml/2006/main" w:ilvl="1">
+      <w:start w:val="1"/>
+      <w:numFmt w:val="bullet"/>
+      <w:lvlText w:val="o"/>
+      <w:lvlJc w:val="left"/>
+      <w:pPr>
+        <w:ind w:left="5328" w:hanging="360"/>
+      </w:pPr>
+      <w:rPr>
+        <w:rFonts w:hint="default" w:ascii="Courier New" w:hAnsi="Courier New"/>
+      </w:rPr>
+    </w:lvl>
+    <w:lvl xmlns:w="http://schemas.openxmlformats.org/wordprocessingml/2006/main" w:ilvl="2">
+      <w:start w:val="1"/>
+      <w:numFmt w:val="bullet"/>
+      <w:lvlText w:val=""/>
+      <w:lvlJc w:val="left"/>
+      <w:pPr>
+        <w:ind w:left="6048" w:hanging="360"/>
+      </w:pPr>
+      <w:rPr>
+        <w:rFonts w:hint="default" w:ascii="Wingdings" w:hAnsi="Wingdings"/>
+      </w:rPr>
+    </w:lvl>
+    <w:lvl xmlns:w="http://schemas.openxmlformats.org/wordprocessingml/2006/main" w:ilvl="3">
+      <w:start w:val="1"/>
+      <w:numFmt w:val="bullet"/>
+      <w:lvlText w:val=""/>
+      <w:lvlJc w:val="left"/>
+      <w:pPr>
+        <w:ind w:left="6768" w:hanging="360"/>
+      </w:pPr>
+      <w:rPr>
+        <w:rFonts w:hint="default" w:ascii="Symbol" w:hAnsi="Symbol"/>
+      </w:rPr>
+    </w:lvl>
+    <w:lvl xmlns:w="http://schemas.openxmlformats.org/wordprocessingml/2006/main" w:ilvl="4">
+      <w:start w:val="1"/>
+      <w:numFmt w:val="bullet"/>
+      <w:lvlText w:val="o"/>
+      <w:lvlJc w:val="left"/>
+      <w:pPr>
+        <w:ind w:left="7488" w:hanging="360"/>
+      </w:pPr>
+      <w:rPr>
+        <w:rFonts w:hint="default" w:ascii="Courier New" w:hAnsi="Courier New"/>
+      </w:rPr>
+    </w:lvl>
+    <w:lvl xmlns:w="http://schemas.openxmlformats.org/wordprocessingml/2006/main" w:ilvl="5">
+      <w:start w:val="1"/>
+      <w:numFmt w:val="bullet"/>
+      <w:lvlText w:val=""/>
+      <w:lvlJc w:val="left"/>
+      <w:pPr>
+        <w:ind w:left="8208" w:hanging="360"/>
+      </w:pPr>
+      <w:rPr>
+        <w:rFonts w:hint="default" w:ascii="Wingdings" w:hAnsi="Wingdings"/>
+      </w:rPr>
+    </w:lvl>
+    <w:lvl xmlns:w="http://schemas.openxmlformats.org/wordprocessingml/2006/main" w:ilvl="6">
+      <w:start w:val="1"/>
+      <w:numFmt w:val="bullet"/>
+      <w:lvlText w:val=""/>
+      <w:lvlJc w:val="left"/>
+      <w:pPr>
+        <w:ind w:left="8928" w:hanging="360"/>
+      </w:pPr>
+      <w:rPr>
+        <w:rFonts w:hint="default" w:ascii="Symbol" w:hAnsi="Symbol"/>
+      </w:rPr>
+    </w:lvl>
+    <w:lvl xmlns:w="http://schemas.openxmlformats.org/wordprocessingml/2006/main" w:ilvl="7">
+      <w:start w:val="1"/>
+      <w:numFmt w:val="bullet"/>
+      <w:lvlText w:val="o"/>
+      <w:lvlJc w:val="left"/>
+      <w:pPr>
+        <w:ind w:left="9648" w:hanging="360"/>
+      </w:pPr>
+      <w:rPr>
+        <w:rFonts w:hint="default" w:ascii="Courier New" w:hAnsi="Courier New"/>
+      </w:rPr>
+    </w:lvl>
+    <w:lvl xmlns:w="http://schemas.openxmlformats.org/wordprocessingml/2006/main" w:ilvl="8">
+      <w:start w:val="1"/>
+      <w:numFmt w:val="bullet"/>
+      <w:lvlText w:val=""/>
+      <w:lvlJc w:val="left"/>
+      <w:pPr>
+        <w:ind w:left="10368" w:hanging="360"/>
+      </w:pPr>
+      <w:rPr>
+        <w:rFonts w:hint="default" w:ascii="Wingdings" w:hAnsi="Wingdings"/>
+      </w:rPr>
+    </w:lvl>
+  </w:abstractNum>
+  <w:abstractNum xmlns:w="http://schemas.openxmlformats.org/wordprocessingml/2006/main" w:abstractNumId="24">
+    <w:multiLevelType xmlns:w="http://schemas.openxmlformats.org/wordprocessingml/2006/main" w:val="hybridMultilevel"/>
+    <w:lvl xmlns:w="http://schemas.openxmlformats.org/wordprocessingml/2006/main" w:ilvl="0">
+      <w:start w:val="1"/>
+      <w:numFmt w:val="bullet"/>
+      <w:lvlText w:val=""/>
+      <w:lvlJc w:val="left"/>
+      <w:pPr>
+        <w:ind w:left="4608" w:hanging="360"/>
+      </w:pPr>
+    </w:lvl>
+    <w:lvl xmlns:w="http://schemas.openxmlformats.org/wordprocessingml/2006/main" w:ilvl="1">
+      <w:start w:val="1"/>
+      <w:numFmt w:val="lowerLetter"/>
+      <w:lvlText w:val="%2."/>
+      <w:lvlJc w:val="left"/>
+      <w:pPr>
+        <w:ind w:left="5328" w:hanging="360"/>
+      </w:pPr>
+    </w:lvl>
+    <w:lvl xmlns:w="http://schemas.openxmlformats.org/wordprocessingml/2006/main" w:ilvl="2">
+      <w:start w:val="1"/>
+      <w:numFmt w:val="lowerRoman"/>
+      <w:lvlText w:val="%3."/>
+      <w:lvlJc w:val="right"/>
+      <w:pPr>
+        <w:ind w:left="6048" w:hanging="180"/>
+      </w:pPr>
+    </w:lvl>
+    <w:lvl xmlns:w="http://schemas.openxmlformats.org/wordprocessingml/2006/main" w:ilvl="3">
+      <w:start w:val="1"/>
+      <w:numFmt w:val="decimal"/>
+      <w:lvlText w:val="%4."/>
+      <w:lvlJc w:val="left"/>
+      <w:pPr>
+        <w:ind w:left="6768" w:hanging="360"/>
+      </w:pPr>
+    </w:lvl>
+    <w:lvl xmlns:w="http://schemas.openxmlformats.org/wordprocessingml/2006/main" w:ilvl="4">
+      <w:start w:val="1"/>
+      <w:numFmt w:val="lowerLetter"/>
+      <w:lvlText w:val="%5."/>
+      <w:lvlJc w:val="left"/>
+      <w:pPr>
+        <w:ind w:left="7488" w:hanging="360"/>
+      </w:pPr>
+    </w:lvl>
+    <w:lvl xmlns:w="http://schemas.openxmlformats.org/wordprocessingml/2006/main" w:ilvl="5">
+      <w:start w:val="1"/>
+      <w:numFmt w:val="lowerRoman"/>
+      <w:lvlText w:val="%6."/>
+      <w:lvlJc w:val="right"/>
+      <w:pPr>
+        <w:ind w:left="8208" w:hanging="180"/>
+      </w:pPr>
+    </w:lvl>
+    <w:lvl xmlns:w="http://schemas.openxmlformats.org/wordprocessingml/2006/main" w:ilvl="6">
+      <w:start w:val="1"/>
+      <w:numFmt w:val="decimal"/>
+      <w:lvlText w:val="%7."/>
+      <w:lvlJc w:val="left"/>
+      <w:pPr>
+        <w:ind w:left="8928" w:hanging="360"/>
+      </w:pPr>
+    </w:lvl>
+    <w:lvl xmlns:w="http://schemas.openxmlformats.org/wordprocessingml/2006/main" w:ilvl="7">
+      <w:start w:val="1"/>
+      <w:numFmt w:val="lowerLetter"/>
+      <w:lvlText w:val="%8."/>
+      <w:lvlJc w:val="left"/>
+      <w:pPr>
+        <w:ind w:left="9648" w:hanging="360"/>
+      </w:pPr>
+    </w:lvl>
+    <w:lvl xmlns:w="http://schemas.openxmlformats.org/wordprocessingml/2006/main" w:ilvl="8">
+      <w:start w:val="1"/>
+      <w:numFmt w:val="lowerRoman"/>
+      <w:lvlText w:val="%9."/>
+      <w:lvlJc w:val="right"/>
+      <w:pPr>
+        <w:ind w:left="10368" w:hanging="180"/>
+      </w:pPr>
+    </w:lvl>
+  </w:abstractNum>
+  <w:abstractNum xmlns:w="http://schemas.openxmlformats.org/wordprocessingml/2006/main" w:abstractNumId="23">
+    <w:multiLevelType xmlns:w="http://schemas.openxmlformats.org/wordprocessingml/2006/main" w:val="hybridMultilevel"/>
+    <w:lvl xmlns:w="http://schemas.openxmlformats.org/wordprocessingml/2006/main" w:ilvl="0">
+      <w:start w:val="1"/>
+      <w:numFmt w:val="bullet"/>
+      <w:lvlText w:val=""/>
+      <w:lvlJc w:val="left"/>
+      <w:pPr>
+        <w:ind w:left="4260" w:hanging="360"/>
+      </w:pPr>
+      <w:rPr>
+        <w:rFonts w:hint="default" w:ascii="Symbol" w:hAnsi="Symbol"/>
+      </w:rPr>
+    </w:lvl>
+    <w:lvl xmlns:w="http://schemas.openxmlformats.org/wordprocessingml/2006/main" w:ilvl="1">
+      <w:start w:val="1"/>
+      <w:numFmt w:val="bullet"/>
+      <w:lvlText w:val="o"/>
+      <w:lvlJc w:val="left"/>
+      <w:pPr>
+        <w:ind w:left="4980" w:hanging="360"/>
+      </w:pPr>
+      <w:rPr>
+        <w:rFonts w:hint="default" w:ascii="Courier New" w:hAnsi="Courier New"/>
+      </w:rPr>
+    </w:lvl>
+    <w:lvl xmlns:w="http://schemas.openxmlformats.org/wordprocessingml/2006/main" w:ilvl="2">
+      <w:start w:val="1"/>
+      <w:numFmt w:val="bullet"/>
+      <w:lvlText w:val=""/>
+      <w:lvlJc w:val="left"/>
+      <w:pPr>
+        <w:ind w:left="5700" w:hanging="360"/>
+      </w:pPr>
+      <w:rPr>
+        <w:rFonts w:hint="default" w:ascii="Wingdings" w:hAnsi="Wingdings"/>
+      </w:rPr>
+    </w:lvl>
+    <w:lvl xmlns:w="http://schemas.openxmlformats.org/wordprocessingml/2006/main" w:ilvl="3">
+      <w:start w:val="1"/>
+      <w:numFmt w:val="bullet"/>
+      <w:lvlText w:val=""/>
+      <w:lvlJc w:val="left"/>
+      <w:pPr>
+        <w:ind w:left="6420" w:hanging="360"/>
+      </w:pPr>
+      <w:rPr>
+        <w:rFonts w:hint="default" w:ascii="Symbol" w:hAnsi="Symbol"/>
+      </w:rPr>
+    </w:lvl>
+    <w:lvl xmlns:w="http://schemas.openxmlformats.org/wordprocessingml/2006/main" w:ilvl="4">
+      <w:start w:val="1"/>
+      <w:numFmt w:val="bullet"/>
+      <w:lvlText w:val="o"/>
+      <w:lvlJc w:val="left"/>
+      <w:pPr>
+        <w:ind w:left="7140" w:hanging="360"/>
+      </w:pPr>
+      <w:rPr>
+        <w:rFonts w:hint="default" w:ascii="Courier New" w:hAnsi="Courier New"/>
+      </w:rPr>
+    </w:lvl>
+    <w:lvl xmlns:w="http://schemas.openxmlformats.org/wordprocessingml/2006/main" w:ilvl="5">
+      <w:start w:val="1"/>
+      <w:numFmt w:val="bullet"/>
+      <w:lvlText w:val=""/>
+      <w:lvlJc w:val="left"/>
+      <w:pPr>
+        <w:ind w:left="7860" w:hanging="360"/>
+      </w:pPr>
+      <w:rPr>
+        <w:rFonts w:hint="default" w:ascii="Wingdings" w:hAnsi="Wingdings"/>
+      </w:rPr>
+    </w:lvl>
+    <w:lvl xmlns:w="http://schemas.openxmlformats.org/wordprocessingml/2006/main" w:ilvl="6">
+      <w:start w:val="1"/>
+      <w:numFmt w:val="bullet"/>
+      <w:lvlText w:val=""/>
+      <w:lvlJc w:val="left"/>
+      <w:pPr>
+        <w:ind w:left="8580" w:hanging="360"/>
+      </w:pPr>
+      <w:rPr>
+        <w:rFonts w:hint="default" w:ascii="Symbol" w:hAnsi="Symbol"/>
+      </w:rPr>
+    </w:lvl>
+    <w:lvl xmlns:w="http://schemas.openxmlformats.org/wordprocessingml/2006/main" w:ilvl="7">
+      <w:start w:val="1"/>
+      <w:numFmt w:val="bullet"/>
+      <w:lvlText w:val="o"/>
+      <w:lvlJc w:val="left"/>
+      <w:pPr>
+        <w:ind w:left="9300" w:hanging="360"/>
+      </w:pPr>
+      <w:rPr>
+        <w:rFonts w:hint="default" w:ascii="Courier New" w:hAnsi="Courier New"/>
+      </w:rPr>
+    </w:lvl>
+    <w:lvl xmlns:w="http://schemas.openxmlformats.org/wordprocessingml/2006/main" w:ilvl="8">
+      <w:start w:val="1"/>
+      <w:numFmt w:val="bullet"/>
+      <w:lvlText w:val=""/>
+      <w:lvlJc w:val="left"/>
+      <w:pPr>
+        <w:ind w:left="10020" w:hanging="360"/>
+      </w:pPr>
+      <w:rPr>
+        <w:rFonts w:hint="default" w:ascii="Wingdings" w:hAnsi="Wingdings"/>
+      </w:rPr>
+    </w:lvl>
+  </w:abstractNum>
+  <w:abstractNum xmlns:w="http://schemas.openxmlformats.org/wordprocessingml/2006/main" w:abstractNumId="22">
+    <w:multiLevelType xmlns:w="http://schemas.openxmlformats.org/wordprocessingml/2006/main" w:val="hybridMultilevel"/>
+    <w:lvl xmlns:w="http://schemas.openxmlformats.org/wordprocessingml/2006/main" w:ilvl="0">
+      <w:start w:val="1"/>
+      <w:numFmt w:val="bullet"/>
+      <w:lvlText w:val=""/>
+      <w:lvlJc w:val="left"/>
+      <w:pPr>
+        <w:ind w:left="720" w:hanging="360"/>
+      </w:pPr>
+      <w:rPr>
+        <w:rFonts w:hint="default" w:ascii="Wingdings" w:hAnsi="Wingdings"/>
+      </w:rPr>
+    </w:lvl>
+    <w:lvl xmlns:w="http://schemas.openxmlformats.org/wordprocessingml/2006/main" w:ilvl="1">
+      <w:start w:val="1"/>
+      <w:numFmt w:val="bullet"/>
+      <w:lvlText w:val="o"/>
+      <w:lvlJc w:val="left"/>
+      <w:pPr>
+        <w:ind w:left="1440" w:hanging="360"/>
+      </w:pPr>
+      <w:rPr>
+        <w:rFonts w:hint="default" w:ascii="Courier New" w:hAnsi="Courier New"/>
+      </w:rPr>
+    </w:lvl>
+    <w:lvl xmlns:w="http://schemas.openxmlformats.org/wordprocessingml/2006/main" w:ilvl="2">
+      <w:start w:val="1"/>
+      <w:numFmt w:val="bullet"/>
+      <w:lvlText w:val=""/>
+      <w:lvlJc w:val="left"/>
+      <w:pPr>
+        <w:ind w:left="2160" w:hanging="360"/>
+      </w:pPr>
+      <w:rPr>
+        <w:rFonts w:hint="default" w:ascii="Wingdings" w:hAnsi="Wingdings"/>
+      </w:rPr>
+    </w:lvl>
+    <w:lvl xmlns:w="http://schemas.openxmlformats.org/wordprocessingml/2006/main" w:ilvl="3">
+      <w:start w:val="1"/>
+      <w:numFmt w:val="bullet"/>
+      <w:lvlText w:val=""/>
+      <w:lvlJc w:val="left"/>
+      <w:pPr>
+        <w:ind w:left="2880" w:hanging="360"/>
+      </w:pPr>
+      <w:rPr>
+        <w:rFonts w:hint="default" w:ascii="Symbol" w:hAnsi="Symbol"/>
+      </w:rPr>
+    </w:lvl>
+    <w:lvl xmlns:w="http://schemas.openxmlformats.org/wordprocessingml/2006/main" w:ilvl="4">
+      <w:start w:val="1"/>
+      <w:numFmt w:val="bullet"/>
+      <w:lvlText w:val="o"/>
+      <w:lvlJc w:val="left"/>
+      <w:pPr>
+        <w:ind w:left="3600" w:hanging="360"/>
+      </w:pPr>
+      <w:rPr>
+        <w:rFonts w:hint="default" w:ascii="Courier New" w:hAnsi="Courier New"/>
+      </w:rPr>
+    </w:lvl>
+    <w:lvl xmlns:w="http://schemas.openxmlformats.org/wordprocessingml/2006/main" w:ilvl="5">
+      <w:start w:val="1"/>
+      <w:numFmt w:val="bullet"/>
+      <w:lvlText w:val=""/>
+      <w:lvlJc w:val="left"/>
+      <w:pPr>
+        <w:ind w:left="4320" w:hanging="360"/>
+      </w:pPr>
+      <w:rPr>
+        <w:rFonts w:hint="default" w:ascii="Wingdings" w:hAnsi="Wingdings"/>
+      </w:rPr>
+    </w:lvl>
+    <w:lvl xmlns:w="http://schemas.openxmlformats.org/wordprocessingml/2006/main" w:ilvl="6">
+      <w:start w:val="1"/>
+      <w:numFmt w:val="bullet"/>
+      <w:lvlText w:val=""/>
+      <w:lvlJc w:val="left"/>
+      <w:pPr>
+        <w:ind w:left="5040" w:hanging="360"/>
+      </w:pPr>
+      <w:rPr>
+        <w:rFonts w:hint="default" w:ascii="Symbol" w:hAnsi="Symbol"/>
+      </w:rPr>
+    </w:lvl>
+    <w:lvl xmlns:w="http://schemas.openxmlformats.org/wordprocessingml/2006/main" w:ilvl="7">
+      <w:start w:val="1"/>
+      <w:numFmt w:val="bullet"/>
+      <w:lvlText w:val="o"/>
+      <w:lvlJc w:val="left"/>
+      <w:pPr>
+        <w:ind w:left="5760" w:hanging="360"/>
+      </w:pPr>
+      <w:rPr>
+        <w:rFonts w:hint="default" w:ascii="Courier New" w:hAnsi="Courier New"/>
+      </w:rPr>
+    </w:lvl>
+    <w:lvl xmlns:w="http://schemas.openxmlformats.org/wordprocessingml/2006/main" w:ilvl="8">
+      <w:start w:val="1"/>
+      <w:numFmt w:val="bullet"/>
+      <w:lvlText w:val=""/>
+      <w:lvlJc w:val="left"/>
+      <w:pPr>
+        <w:ind w:left="6480" w:hanging="360"/>
+      </w:pPr>
+      <w:rPr>
+        <w:rFonts w:hint="default" w:ascii="Wingdings" w:hAnsi="Wingdings"/>
+      </w:rPr>
+    </w:lvl>
+  </w:abstractNum>
   <w:abstractNum w:abstractNumId="0" w15:restartNumberingAfterBreak="0">
     <w:nsid w:val="01AD086A"/>
     <w:multiLevelType w:val="hybridMultilevel"/>
@@ -2923,7 +3817,7 @@
         <w:ind w:left="720" w:hanging="360"/>
       </w:pPr>
       <w:rPr>
-        <w:rFonts w:ascii="Symbol" w:eastAsia="Courier New" w:hAnsi="Symbol" w:cs="Courier New" w:hint="default"/>
+        <w:rFonts w:hint="default" w:ascii="Symbol" w:hAnsi="Symbol" w:eastAsia="Courier New" w:cs="Courier New"/>
         <w:color w:val="auto"/>
       </w:rPr>
     </w:lvl>
@@ -2936,7 +3830,7 @@
         <w:ind w:left="1440" w:hanging="360"/>
       </w:pPr>
       <w:rPr>
-        <w:rFonts w:ascii="Courier New" w:hAnsi="Courier New" w:cs="Courier New" w:hint="default"/>
+        <w:rFonts w:hint="default" w:ascii="Courier New" w:hAnsi="Courier New" w:cs="Courier New"/>
       </w:rPr>
     </w:lvl>
     <w:lvl w:ilvl="2" w:tplc="04090005" w:tentative="1">
@@ -2948,7 +3842,7 @@
         <w:ind w:left="2160" w:hanging="360"/>
       </w:pPr>
       <w:rPr>
-        <w:rFonts w:ascii="Wingdings" w:hAnsi="Wingdings" w:hint="default"/>
+        <w:rFonts w:hint="default" w:ascii="Wingdings" w:hAnsi="Wingdings"/>
       </w:rPr>
     </w:lvl>
     <w:lvl w:ilvl="3" w:tplc="04090001" w:tentative="1">
@@ -2960,7 +3854,7 @@
         <w:ind w:left="2880" w:hanging="360"/>
       </w:pPr>
       <w:rPr>
-        <w:rFonts w:ascii="Symbol" w:hAnsi="Symbol" w:hint="default"/>
+        <w:rFonts w:hint="default" w:ascii="Symbol" w:hAnsi="Symbol"/>
       </w:rPr>
     </w:lvl>
     <w:lvl w:ilvl="4" w:tplc="04090003" w:tentative="1">
@@ -2972,7 +3866,7 @@
         <w:ind w:left="3600" w:hanging="360"/>
       </w:pPr>
       <w:rPr>
-        <w:rFonts w:ascii="Courier New" w:hAnsi="Courier New" w:cs="Courier New" w:hint="default"/>
+        <w:rFonts w:hint="default" w:ascii="Courier New" w:hAnsi="Courier New" w:cs="Courier New"/>
       </w:rPr>
     </w:lvl>
     <w:lvl w:ilvl="5" w:tplc="04090005" w:tentative="1">
@@ -2984,7 +3878,7 @@
         <w:ind w:left="4320" w:hanging="360"/>
       </w:pPr>
       <w:rPr>
-        <w:rFonts w:ascii="Wingdings" w:hAnsi="Wingdings" w:hint="default"/>
+        <w:rFonts w:hint="default" w:ascii="Wingdings" w:hAnsi="Wingdings"/>
       </w:rPr>
     </w:lvl>
     <w:lvl w:ilvl="6" w:tplc="04090001" w:tentative="1">
@@ -2996,7 +3890,7 @@
         <w:ind w:left="5040" w:hanging="360"/>
       </w:pPr>
       <w:rPr>
-        <w:rFonts w:ascii="Symbol" w:hAnsi="Symbol" w:hint="default"/>
+        <w:rFonts w:hint="default" w:ascii="Symbol" w:hAnsi="Symbol"/>
       </w:rPr>
     </w:lvl>
     <w:lvl w:ilvl="7" w:tplc="04090003" w:tentative="1">
@@ -3008,7 +3902,7 @@
         <w:ind w:left="5760" w:hanging="360"/>
       </w:pPr>
       <w:rPr>
-        <w:rFonts w:ascii="Courier New" w:hAnsi="Courier New" w:cs="Courier New" w:hint="default"/>
+        <w:rFonts w:hint="default" w:ascii="Courier New" w:hAnsi="Courier New" w:cs="Courier New"/>
       </w:rPr>
     </w:lvl>
     <w:lvl w:ilvl="8" w:tplc="04090005" w:tentative="1">
@@ -3020,7 +3914,7 @@
         <w:ind w:left="6480" w:hanging="360"/>
       </w:pPr>
       <w:rPr>
-        <w:rFonts w:ascii="Wingdings" w:hAnsi="Wingdings" w:hint="default"/>
+        <w:rFonts w:hint="default" w:ascii="Wingdings" w:hAnsi="Wingdings"/>
       </w:rPr>
     </w:lvl>
   </w:abstractNum>
@@ -3037,7 +3931,7 @@
         <w:ind w:left="4608" w:hanging="360"/>
       </w:pPr>
       <w:rPr>
-        <w:rFonts w:ascii="Symbol" w:hAnsi="Symbol" w:hint="default"/>
+        <w:rFonts w:hint="default" w:ascii="Symbol" w:hAnsi="Symbol"/>
       </w:rPr>
     </w:lvl>
     <w:lvl w:ilvl="1" w:tplc="040C0003" w:tentative="1">
@@ -3049,7 +3943,7 @@
         <w:ind w:left="5328" w:hanging="360"/>
       </w:pPr>
       <w:rPr>
-        <w:rFonts w:ascii="Courier New" w:hAnsi="Courier New" w:cs="Courier New" w:hint="default"/>
+        <w:rFonts w:hint="default" w:ascii="Courier New" w:hAnsi="Courier New" w:cs="Courier New"/>
       </w:rPr>
     </w:lvl>
     <w:lvl w:ilvl="2" w:tplc="040C0005" w:tentative="1">
@@ -3061,7 +3955,7 @@
         <w:ind w:left="6048" w:hanging="360"/>
       </w:pPr>
       <w:rPr>
-        <w:rFonts w:ascii="Wingdings" w:hAnsi="Wingdings" w:hint="default"/>
+        <w:rFonts w:hint="default" w:ascii="Wingdings" w:hAnsi="Wingdings"/>
       </w:rPr>
     </w:lvl>
     <w:lvl w:ilvl="3" w:tplc="040C0001" w:tentative="1">
@@ -3073,7 +3967,7 @@
         <w:ind w:left="6768" w:hanging="360"/>
       </w:pPr>
       <w:rPr>
-        <w:rFonts w:ascii="Symbol" w:hAnsi="Symbol" w:hint="default"/>
+        <w:rFonts w:hint="default" w:ascii="Symbol" w:hAnsi="Symbol"/>
       </w:rPr>
     </w:lvl>
     <w:lvl w:ilvl="4" w:tplc="040C0003" w:tentative="1">
@@ -3085,7 +3979,7 @@
         <w:ind w:left="7488" w:hanging="360"/>
       </w:pPr>
       <w:rPr>
-        <w:rFonts w:ascii="Courier New" w:hAnsi="Courier New" w:cs="Courier New" w:hint="default"/>
+        <w:rFonts w:hint="default" w:ascii="Courier New" w:hAnsi="Courier New" w:cs="Courier New"/>
       </w:rPr>
     </w:lvl>
     <w:lvl w:ilvl="5" w:tplc="040C0005" w:tentative="1">
@@ -3097,7 +3991,7 @@
         <w:ind w:left="8208" w:hanging="360"/>
       </w:pPr>
       <w:rPr>
-        <w:rFonts w:ascii="Wingdings" w:hAnsi="Wingdings" w:hint="default"/>
+        <w:rFonts w:hint="default" w:ascii="Wingdings" w:hAnsi="Wingdings"/>
       </w:rPr>
     </w:lvl>
     <w:lvl w:ilvl="6" w:tplc="040C0001" w:tentative="1">
@@ -3109,7 +4003,7 @@
         <w:ind w:left="8928" w:hanging="360"/>
       </w:pPr>
       <w:rPr>
-        <w:rFonts w:ascii="Symbol" w:hAnsi="Symbol" w:hint="default"/>
+        <w:rFonts w:hint="default" w:ascii="Symbol" w:hAnsi="Symbol"/>
       </w:rPr>
     </w:lvl>
     <w:lvl w:ilvl="7" w:tplc="040C0003" w:tentative="1">
@@ -3121,7 +4015,7 @@
         <w:ind w:left="9648" w:hanging="360"/>
       </w:pPr>
       <w:rPr>
-        <w:rFonts w:ascii="Courier New" w:hAnsi="Courier New" w:cs="Courier New" w:hint="default"/>
+        <w:rFonts w:hint="default" w:ascii="Courier New" w:hAnsi="Courier New" w:cs="Courier New"/>
       </w:rPr>
     </w:lvl>
     <w:lvl w:ilvl="8" w:tplc="040C0005" w:tentative="1">
@@ -3133,7 +4027,7 @@
         <w:ind w:left="10368" w:hanging="360"/>
       </w:pPr>
       <w:rPr>
-        <w:rFonts w:ascii="Wingdings" w:hAnsi="Wingdings" w:hint="default"/>
+        <w:rFonts w:hint="default" w:ascii="Wingdings" w:hAnsi="Wingdings"/>
       </w:rPr>
     </w:lvl>
   </w:abstractNum>
@@ -3150,7 +4044,7 @@
         <w:ind w:left="770" w:hanging="360"/>
       </w:pPr>
       <w:rPr>
-        <w:rFonts w:ascii="Wingdings" w:hAnsi="Wingdings" w:hint="default"/>
+        <w:rFonts w:hint="default" w:ascii="Wingdings" w:hAnsi="Wingdings"/>
       </w:rPr>
     </w:lvl>
     <w:lvl w:ilvl="1" w:tplc="040C0003" w:tentative="1">
@@ -3162,7 +4056,7 @@
         <w:ind w:left="1490" w:hanging="360"/>
       </w:pPr>
       <w:rPr>
-        <w:rFonts w:ascii="Courier New" w:hAnsi="Courier New" w:cs="Courier New" w:hint="default"/>
+        <w:rFonts w:hint="default" w:ascii="Courier New" w:hAnsi="Courier New" w:cs="Courier New"/>
       </w:rPr>
     </w:lvl>
     <w:lvl w:ilvl="2" w:tplc="040C0005" w:tentative="1">
@@ -3174,7 +4068,7 @@
         <w:ind w:left="2210" w:hanging="360"/>
       </w:pPr>
       <w:rPr>
-        <w:rFonts w:ascii="Wingdings" w:hAnsi="Wingdings" w:hint="default"/>
+        <w:rFonts w:hint="default" w:ascii="Wingdings" w:hAnsi="Wingdings"/>
       </w:rPr>
     </w:lvl>
     <w:lvl w:ilvl="3" w:tplc="040C0001" w:tentative="1">
@@ -3186,7 +4080,7 @@
         <w:ind w:left="2930" w:hanging="360"/>
       </w:pPr>
       <w:rPr>
-        <w:rFonts w:ascii="Symbol" w:hAnsi="Symbol" w:hint="default"/>
+        <w:rFonts w:hint="default" w:ascii="Symbol" w:hAnsi="Symbol"/>
       </w:rPr>
     </w:lvl>
     <w:lvl w:ilvl="4" w:tplc="040C0003" w:tentative="1">
@@ -3198,7 +4092,7 @@
         <w:ind w:left="3650" w:hanging="360"/>
       </w:pPr>
       <w:rPr>
-        <w:rFonts w:ascii="Courier New" w:hAnsi="Courier New" w:cs="Courier New" w:hint="default"/>
+        <w:rFonts w:hint="default" w:ascii="Courier New" w:hAnsi="Courier New" w:cs="Courier New"/>
       </w:rPr>
     </w:lvl>
     <w:lvl w:ilvl="5" w:tplc="040C0005" w:tentative="1">
@@ -3210,7 +4104,7 @@
         <w:ind w:left="4370" w:hanging="360"/>
       </w:pPr>
       <w:rPr>
-        <w:rFonts w:ascii="Wingdings" w:hAnsi="Wingdings" w:hint="default"/>
+        <w:rFonts w:hint="default" w:ascii="Wingdings" w:hAnsi="Wingdings"/>
       </w:rPr>
     </w:lvl>
     <w:lvl w:ilvl="6" w:tplc="040C0001" w:tentative="1">
@@ -3222,7 +4116,7 @@
         <w:ind w:left="5090" w:hanging="360"/>
       </w:pPr>
       <w:rPr>
-        <w:rFonts w:ascii="Symbol" w:hAnsi="Symbol" w:hint="default"/>
+        <w:rFonts w:hint="default" w:ascii="Symbol" w:hAnsi="Symbol"/>
       </w:rPr>
     </w:lvl>
     <w:lvl w:ilvl="7" w:tplc="040C0003" w:tentative="1">
@@ -3234,7 +4128,7 @@
         <w:ind w:left="5810" w:hanging="360"/>
       </w:pPr>
       <w:rPr>
-        <w:rFonts w:ascii="Courier New" w:hAnsi="Courier New" w:cs="Courier New" w:hint="default"/>
+        <w:rFonts w:hint="default" w:ascii="Courier New" w:hAnsi="Courier New" w:cs="Courier New"/>
       </w:rPr>
     </w:lvl>
     <w:lvl w:ilvl="8" w:tplc="040C0005" w:tentative="1">
@@ -3246,7 +4140,7 @@
         <w:ind w:left="6530" w:hanging="360"/>
       </w:pPr>
       <w:rPr>
-        <w:rFonts w:ascii="Wingdings" w:hAnsi="Wingdings" w:hint="default"/>
+        <w:rFonts w:hint="default" w:ascii="Wingdings" w:hAnsi="Wingdings"/>
       </w:rPr>
     </w:lvl>
   </w:abstractNum>
@@ -3263,7 +4157,7 @@
         <w:ind w:left="720" w:hanging="360"/>
       </w:pPr>
       <w:rPr>
-        <w:rFonts w:ascii="Wingdings" w:hAnsi="Wingdings" w:hint="default"/>
+        <w:rFonts w:hint="default" w:ascii="Wingdings" w:hAnsi="Wingdings"/>
         <w:color w:val="auto"/>
       </w:rPr>
     </w:lvl>
@@ -3276,7 +4170,7 @@
         <w:ind w:left="1440" w:hanging="360"/>
       </w:pPr>
       <w:rPr>
-        <w:rFonts w:ascii="Courier New" w:hAnsi="Courier New" w:cs="Courier New" w:hint="default"/>
+        <w:rFonts w:hint="default" w:ascii="Courier New" w:hAnsi="Courier New" w:cs="Courier New"/>
       </w:rPr>
     </w:lvl>
     <w:lvl w:ilvl="2" w:tplc="04090005" w:tentative="1">
@@ -3288,7 +4182,7 @@
         <w:ind w:left="2160" w:hanging="360"/>
       </w:pPr>
       <w:rPr>
-        <w:rFonts w:ascii="Wingdings" w:hAnsi="Wingdings" w:hint="default"/>
+        <w:rFonts w:hint="default" w:ascii="Wingdings" w:hAnsi="Wingdings"/>
       </w:rPr>
     </w:lvl>
     <w:lvl w:ilvl="3" w:tplc="04090001" w:tentative="1">
@@ -3300,7 +4194,7 @@
         <w:ind w:left="2880" w:hanging="360"/>
       </w:pPr>
       <w:rPr>
-        <w:rFonts w:ascii="Symbol" w:hAnsi="Symbol" w:hint="default"/>
+        <w:rFonts w:hint="default" w:ascii="Symbol" w:hAnsi="Symbol"/>
       </w:rPr>
     </w:lvl>
     <w:lvl w:ilvl="4" w:tplc="04090003" w:tentative="1">
@@ -3312,7 +4206,7 @@
         <w:ind w:left="3600" w:hanging="360"/>
       </w:pPr>
       <w:rPr>
-        <w:rFonts w:ascii="Courier New" w:hAnsi="Courier New" w:cs="Courier New" w:hint="default"/>
+        <w:rFonts w:hint="default" w:ascii="Courier New" w:hAnsi="Courier New" w:cs="Courier New"/>
       </w:rPr>
     </w:lvl>
     <w:lvl w:ilvl="5" w:tplc="04090005" w:tentative="1">
@@ -3324,7 +4218,7 @@
         <w:ind w:left="4320" w:hanging="360"/>
       </w:pPr>
       <w:rPr>
-        <w:rFonts w:ascii="Wingdings" w:hAnsi="Wingdings" w:hint="default"/>
+        <w:rFonts w:hint="default" w:ascii="Wingdings" w:hAnsi="Wingdings"/>
       </w:rPr>
     </w:lvl>
     <w:lvl w:ilvl="6" w:tplc="04090001" w:tentative="1">
@@ -3336,7 +4230,7 @@
         <w:ind w:left="5040" w:hanging="360"/>
       </w:pPr>
       <w:rPr>
-        <w:rFonts w:ascii="Symbol" w:hAnsi="Symbol" w:hint="default"/>
+        <w:rFonts w:hint="default" w:ascii="Symbol" w:hAnsi="Symbol"/>
       </w:rPr>
     </w:lvl>
     <w:lvl w:ilvl="7" w:tplc="04090003" w:tentative="1">
@@ -3348,7 +4242,7 @@
         <w:ind w:left="5760" w:hanging="360"/>
       </w:pPr>
       <w:rPr>
-        <w:rFonts w:ascii="Courier New" w:hAnsi="Courier New" w:cs="Courier New" w:hint="default"/>
+        <w:rFonts w:hint="default" w:ascii="Courier New" w:hAnsi="Courier New" w:cs="Courier New"/>
       </w:rPr>
     </w:lvl>
     <w:lvl w:ilvl="8" w:tplc="04090005" w:tentative="1">
@@ -3360,7 +4254,7 @@
         <w:ind w:left="6480" w:hanging="360"/>
       </w:pPr>
       <w:rPr>
-        <w:rFonts w:ascii="Wingdings" w:hAnsi="Wingdings" w:hint="default"/>
+        <w:rFonts w:hint="default" w:ascii="Wingdings" w:hAnsi="Wingdings"/>
       </w:rPr>
     </w:lvl>
   </w:abstractNum>
@@ -3377,7 +4271,7 @@
         <w:ind w:left="720" w:hanging="360"/>
       </w:pPr>
       <w:rPr>
-        <w:rFonts w:ascii="Wingdings" w:hAnsi="Wingdings" w:hint="default"/>
+        <w:rFonts w:hint="default" w:ascii="Wingdings" w:hAnsi="Wingdings"/>
       </w:rPr>
     </w:lvl>
     <w:lvl w:ilvl="1" w:tplc="040C0003" w:tentative="1">
@@ -3389,7 +4283,7 @@
         <w:ind w:left="1440" w:hanging="360"/>
       </w:pPr>
       <w:rPr>
-        <w:rFonts w:ascii="Courier New" w:hAnsi="Courier New" w:cs="Courier New" w:hint="default"/>
+        <w:rFonts w:hint="default" w:ascii="Courier New" w:hAnsi="Courier New" w:cs="Courier New"/>
       </w:rPr>
     </w:lvl>
     <w:lvl w:ilvl="2" w:tplc="040C0005" w:tentative="1">
@@ -3401,7 +4295,7 @@
         <w:ind w:left="2160" w:hanging="360"/>
       </w:pPr>
       <w:rPr>
-        <w:rFonts w:ascii="Wingdings" w:hAnsi="Wingdings" w:hint="default"/>
+        <w:rFonts w:hint="default" w:ascii="Wingdings" w:hAnsi="Wingdings"/>
       </w:rPr>
     </w:lvl>
     <w:lvl w:ilvl="3" w:tplc="040C0001" w:tentative="1">
@@ -3413,7 +4307,7 @@
         <w:ind w:left="2880" w:hanging="360"/>
       </w:pPr>
       <w:rPr>
-        <w:rFonts w:ascii="Symbol" w:hAnsi="Symbol" w:hint="default"/>
+        <w:rFonts w:hint="default" w:ascii="Symbol" w:hAnsi="Symbol"/>
       </w:rPr>
     </w:lvl>
     <w:lvl w:ilvl="4" w:tplc="040C0003" w:tentative="1">
@@ -3425,7 +4319,7 @@
         <w:ind w:left="3600" w:hanging="360"/>
       </w:pPr>
       <w:rPr>
-        <w:rFonts w:ascii="Courier New" w:hAnsi="Courier New" w:cs="Courier New" w:hint="default"/>
+        <w:rFonts w:hint="default" w:ascii="Courier New" w:hAnsi="Courier New" w:cs="Courier New"/>
       </w:rPr>
     </w:lvl>
     <w:lvl w:ilvl="5" w:tplc="040C0005" w:tentative="1">
@@ -3437,7 +4331,7 @@
         <w:ind w:left="4320" w:hanging="360"/>
       </w:pPr>
       <w:rPr>
-        <w:rFonts w:ascii="Wingdings" w:hAnsi="Wingdings" w:hint="default"/>
+        <w:rFonts w:hint="default" w:ascii="Wingdings" w:hAnsi="Wingdings"/>
       </w:rPr>
     </w:lvl>
     <w:lvl w:ilvl="6" w:tplc="040C0001" w:tentative="1">
@@ -3449,7 +4343,7 @@
         <w:ind w:left="5040" w:hanging="360"/>
       </w:pPr>
       <w:rPr>
-        <w:rFonts w:ascii="Symbol" w:hAnsi="Symbol" w:hint="default"/>
+        <w:rFonts w:hint="default" w:ascii="Symbol" w:hAnsi="Symbol"/>
       </w:rPr>
     </w:lvl>
     <w:lvl w:ilvl="7" w:tplc="040C0003" w:tentative="1">
@@ -3461,7 +4355,7 @@
         <w:ind w:left="5760" w:hanging="360"/>
       </w:pPr>
       <w:rPr>
-        <w:rFonts w:ascii="Courier New" w:hAnsi="Courier New" w:cs="Courier New" w:hint="default"/>
+        <w:rFonts w:hint="default" w:ascii="Courier New" w:hAnsi="Courier New" w:cs="Courier New"/>
       </w:rPr>
     </w:lvl>
     <w:lvl w:ilvl="8" w:tplc="040C0005" w:tentative="1">
@@ -3473,7 +4367,7 @@
         <w:ind w:left="6480" w:hanging="360"/>
       </w:pPr>
       <w:rPr>
-        <w:rFonts w:ascii="Wingdings" w:hAnsi="Wingdings" w:hint="default"/>
+        <w:rFonts w:hint="default" w:ascii="Wingdings" w:hAnsi="Wingdings"/>
       </w:rPr>
     </w:lvl>
   </w:abstractNum>
@@ -3490,7 +4384,7 @@
         <w:ind w:left="720" w:hanging="360"/>
       </w:pPr>
       <w:rPr>
-        <w:rFonts w:ascii="Wingdings" w:hAnsi="Wingdings" w:hint="default"/>
+        <w:rFonts w:hint="default" w:ascii="Wingdings" w:hAnsi="Wingdings"/>
       </w:rPr>
     </w:lvl>
     <w:lvl w:ilvl="1" w:tplc="040C0003" w:tentative="1">
@@ -3502,7 +4396,7 @@
         <w:ind w:left="1440" w:hanging="360"/>
       </w:pPr>
       <w:rPr>
-        <w:rFonts w:ascii="Courier New" w:hAnsi="Courier New" w:cs="Courier New" w:hint="default"/>
+        <w:rFonts w:hint="default" w:ascii="Courier New" w:hAnsi="Courier New" w:cs="Courier New"/>
       </w:rPr>
     </w:lvl>
     <w:lvl w:ilvl="2" w:tplc="040C0005" w:tentative="1">
@@ -3514,7 +4408,7 @@
         <w:ind w:left="2160" w:hanging="360"/>
       </w:pPr>
       <w:rPr>
-        <w:rFonts w:ascii="Wingdings" w:hAnsi="Wingdings" w:hint="default"/>
+        <w:rFonts w:hint="default" w:ascii="Wingdings" w:hAnsi="Wingdings"/>
       </w:rPr>
     </w:lvl>
     <w:lvl w:ilvl="3" w:tplc="040C0001" w:tentative="1">
@@ -3526,7 +4420,7 @@
         <w:ind w:left="2880" w:hanging="360"/>
       </w:pPr>
       <w:rPr>
-        <w:rFonts w:ascii="Symbol" w:hAnsi="Symbol" w:hint="default"/>
+        <w:rFonts w:hint="default" w:ascii="Symbol" w:hAnsi="Symbol"/>
       </w:rPr>
     </w:lvl>
     <w:lvl w:ilvl="4" w:tplc="040C0003" w:tentative="1">
@@ -3538,7 +4432,7 @@
         <w:ind w:left="3600" w:hanging="360"/>
       </w:pPr>
       <w:rPr>
-        <w:rFonts w:ascii="Courier New" w:hAnsi="Courier New" w:cs="Courier New" w:hint="default"/>
+        <w:rFonts w:hint="default" w:ascii="Courier New" w:hAnsi="Courier New" w:cs="Courier New"/>
       </w:rPr>
     </w:lvl>
     <w:lvl w:ilvl="5" w:tplc="040C0005" w:tentative="1">
@@ -3550,7 +4444,7 @@
         <w:ind w:left="4320" w:hanging="360"/>
       </w:pPr>
       <w:rPr>
-        <w:rFonts w:ascii="Wingdings" w:hAnsi="Wingdings" w:hint="default"/>
+        <w:rFonts w:hint="default" w:ascii="Wingdings" w:hAnsi="Wingdings"/>
       </w:rPr>
     </w:lvl>
     <w:lvl w:ilvl="6" w:tplc="040C0001" w:tentative="1">
@@ -3562,7 +4456,7 @@
         <w:ind w:left="5040" w:hanging="360"/>
       </w:pPr>
       <w:rPr>
-        <w:rFonts w:ascii="Symbol" w:hAnsi="Symbol" w:hint="default"/>
+        <w:rFonts w:hint="default" w:ascii="Symbol" w:hAnsi="Symbol"/>
       </w:rPr>
     </w:lvl>
     <w:lvl w:ilvl="7" w:tplc="040C0003" w:tentative="1">
@@ -3574,7 +4468,7 @@
         <w:ind w:left="5760" w:hanging="360"/>
       </w:pPr>
       <w:rPr>
-        <w:rFonts w:ascii="Courier New" w:hAnsi="Courier New" w:cs="Courier New" w:hint="default"/>
+        <w:rFonts w:hint="default" w:ascii="Courier New" w:hAnsi="Courier New" w:cs="Courier New"/>
       </w:rPr>
     </w:lvl>
     <w:lvl w:ilvl="8" w:tplc="040C0005" w:tentative="1">
@@ -3586,7 +4480,7 @@
         <w:ind w:left="6480" w:hanging="360"/>
       </w:pPr>
       <w:rPr>
-        <w:rFonts w:ascii="Wingdings" w:hAnsi="Wingdings" w:hint="default"/>
+        <w:rFonts w:hint="default" w:ascii="Wingdings" w:hAnsi="Wingdings"/>
       </w:rPr>
     </w:lvl>
   </w:abstractNum>
@@ -3603,7 +4497,7 @@
         <w:ind w:left="3900" w:hanging="360"/>
       </w:pPr>
       <w:rPr>
-        <w:rFonts w:ascii="Symbol" w:hAnsi="Symbol" w:hint="default"/>
+        <w:rFonts w:hint="default" w:ascii="Symbol" w:hAnsi="Symbol"/>
       </w:rPr>
     </w:lvl>
     <w:lvl w:ilvl="1" w:tplc="040C0003" w:tentative="1">
@@ -3615,7 +4509,7 @@
         <w:ind w:left="4620" w:hanging="360"/>
       </w:pPr>
       <w:rPr>
-        <w:rFonts w:ascii="Courier New" w:hAnsi="Courier New" w:cs="Courier New" w:hint="default"/>
+        <w:rFonts w:hint="default" w:ascii="Courier New" w:hAnsi="Courier New" w:cs="Courier New"/>
       </w:rPr>
     </w:lvl>
     <w:lvl w:ilvl="2" w:tplc="040C0005" w:tentative="1">
@@ -3627,7 +4521,7 @@
         <w:ind w:left="5340" w:hanging="360"/>
       </w:pPr>
       <w:rPr>
-        <w:rFonts w:ascii="Wingdings" w:hAnsi="Wingdings" w:hint="default"/>
+        <w:rFonts w:hint="default" w:ascii="Wingdings" w:hAnsi="Wingdings"/>
       </w:rPr>
     </w:lvl>
     <w:lvl w:ilvl="3" w:tplc="040C0001" w:tentative="1">
@@ -3639,7 +4533,7 @@
         <w:ind w:left="6060" w:hanging="360"/>
       </w:pPr>
       <w:rPr>
-        <w:rFonts w:ascii="Symbol" w:hAnsi="Symbol" w:hint="default"/>
+        <w:rFonts w:hint="default" w:ascii="Symbol" w:hAnsi="Symbol"/>
       </w:rPr>
     </w:lvl>
     <w:lvl w:ilvl="4" w:tplc="040C0003" w:tentative="1">
@@ -3651,7 +4545,7 @@
         <w:ind w:left="6780" w:hanging="360"/>
       </w:pPr>
       <w:rPr>
-        <w:rFonts w:ascii="Courier New" w:hAnsi="Courier New" w:cs="Courier New" w:hint="default"/>
+        <w:rFonts w:hint="default" w:ascii="Courier New" w:hAnsi="Courier New" w:cs="Courier New"/>
       </w:rPr>
     </w:lvl>
     <w:lvl w:ilvl="5" w:tplc="040C0005" w:tentative="1">
@@ -3663,7 +4557,7 @@
         <w:ind w:left="7500" w:hanging="360"/>
       </w:pPr>
       <w:rPr>
-        <w:rFonts w:ascii="Wingdings" w:hAnsi="Wingdings" w:hint="default"/>
+        <w:rFonts w:hint="default" w:ascii="Wingdings" w:hAnsi="Wingdings"/>
       </w:rPr>
     </w:lvl>
     <w:lvl w:ilvl="6" w:tplc="040C0001" w:tentative="1">
@@ -3675,7 +4569,7 @@
         <w:ind w:left="8220" w:hanging="360"/>
       </w:pPr>
       <w:rPr>
-        <w:rFonts w:ascii="Symbol" w:hAnsi="Symbol" w:hint="default"/>
+        <w:rFonts w:hint="default" w:ascii="Symbol" w:hAnsi="Symbol"/>
       </w:rPr>
     </w:lvl>
     <w:lvl w:ilvl="7" w:tplc="040C0003" w:tentative="1">
@@ -3687,7 +4581,7 @@
         <w:ind w:left="8940" w:hanging="360"/>
       </w:pPr>
       <w:rPr>
-        <w:rFonts w:ascii="Courier New" w:hAnsi="Courier New" w:cs="Courier New" w:hint="default"/>
+        <w:rFonts w:hint="default" w:ascii="Courier New" w:hAnsi="Courier New" w:cs="Courier New"/>
       </w:rPr>
     </w:lvl>
     <w:lvl w:ilvl="8" w:tplc="040C0005" w:tentative="1">
@@ -3699,7 +4593,7 @@
         <w:ind w:left="9660" w:hanging="360"/>
       </w:pPr>
       <w:rPr>
-        <w:rFonts w:ascii="Wingdings" w:hAnsi="Wingdings" w:hint="default"/>
+        <w:rFonts w:hint="default" w:ascii="Wingdings" w:hAnsi="Wingdings"/>
       </w:rPr>
     </w:lvl>
   </w:abstractNum>
@@ -3716,7 +4610,7 @@
         <w:ind w:left="3900" w:hanging="360"/>
       </w:pPr>
       <w:rPr>
-        <w:rFonts w:ascii="Symbol" w:hAnsi="Symbol" w:hint="default"/>
+        <w:rFonts w:hint="default" w:ascii="Symbol" w:hAnsi="Symbol"/>
       </w:rPr>
     </w:lvl>
     <w:lvl w:ilvl="1" w:tplc="040C0003">
@@ -3728,7 +4622,7 @@
         <w:ind w:left="4620" w:hanging="360"/>
       </w:pPr>
       <w:rPr>
-        <w:rFonts w:ascii="Courier New" w:hAnsi="Courier New" w:cs="Courier New" w:hint="default"/>
+        <w:rFonts w:hint="default" w:ascii="Courier New" w:hAnsi="Courier New" w:cs="Courier New"/>
       </w:rPr>
     </w:lvl>
     <w:lvl w:ilvl="2" w:tplc="040C0005" w:tentative="1">
@@ -3740,7 +4634,7 @@
         <w:ind w:left="5340" w:hanging="360"/>
       </w:pPr>
       <w:rPr>
-        <w:rFonts w:ascii="Wingdings" w:hAnsi="Wingdings" w:hint="default"/>
+        <w:rFonts w:hint="default" w:ascii="Wingdings" w:hAnsi="Wingdings"/>
       </w:rPr>
     </w:lvl>
     <w:lvl w:ilvl="3" w:tplc="040C0001" w:tentative="1">
@@ -3752,7 +4646,7 @@
         <w:ind w:left="6060" w:hanging="360"/>
       </w:pPr>
       <w:rPr>
-        <w:rFonts w:ascii="Symbol" w:hAnsi="Symbol" w:hint="default"/>
+        <w:rFonts w:hint="default" w:ascii="Symbol" w:hAnsi="Symbol"/>
       </w:rPr>
     </w:lvl>
     <w:lvl w:ilvl="4" w:tplc="040C0003" w:tentative="1">
@@ -3764,7 +4658,7 @@
         <w:ind w:left="6780" w:hanging="360"/>
       </w:pPr>
       <w:rPr>
-        <w:rFonts w:ascii="Courier New" w:hAnsi="Courier New" w:cs="Courier New" w:hint="default"/>
+        <w:rFonts w:hint="default" w:ascii="Courier New" w:hAnsi="Courier New" w:cs="Courier New"/>
       </w:rPr>
     </w:lvl>
     <w:lvl w:ilvl="5" w:tplc="040C0005" w:tentative="1">
@@ -3776,7 +4670,7 @@
         <w:ind w:left="7500" w:hanging="360"/>
       </w:pPr>
       <w:rPr>
-        <w:rFonts w:ascii="Wingdings" w:hAnsi="Wingdings" w:hint="default"/>
+        <w:rFonts w:hint="default" w:ascii="Wingdings" w:hAnsi="Wingdings"/>
       </w:rPr>
     </w:lvl>
     <w:lvl w:ilvl="6" w:tplc="040C0001" w:tentative="1">
@@ -3788,7 +4682,7 @@
         <w:ind w:left="8220" w:hanging="360"/>
       </w:pPr>
       <w:rPr>
-        <w:rFonts w:ascii="Symbol" w:hAnsi="Symbol" w:hint="default"/>
+        <w:rFonts w:hint="default" w:ascii="Symbol" w:hAnsi="Symbol"/>
       </w:rPr>
     </w:lvl>
     <w:lvl w:ilvl="7" w:tplc="040C0003" w:tentative="1">
@@ -3800,7 +4694,7 @@
         <w:ind w:left="8940" w:hanging="360"/>
       </w:pPr>
       <w:rPr>
-        <w:rFonts w:ascii="Courier New" w:hAnsi="Courier New" w:cs="Courier New" w:hint="default"/>
+        <w:rFonts w:hint="default" w:ascii="Courier New" w:hAnsi="Courier New" w:cs="Courier New"/>
       </w:rPr>
     </w:lvl>
     <w:lvl w:ilvl="8" w:tplc="040C0005" w:tentative="1">
@@ -3812,7 +4706,7 @@
         <w:ind w:left="9660" w:hanging="360"/>
       </w:pPr>
       <w:rPr>
-        <w:rFonts w:ascii="Wingdings" w:hAnsi="Wingdings" w:hint="default"/>
+        <w:rFonts w:hint="default" w:ascii="Wingdings" w:hAnsi="Wingdings"/>
       </w:rPr>
     </w:lvl>
   </w:abstractNum>
@@ -3829,7 +4723,7 @@
         <w:ind w:left="3192" w:hanging="360"/>
       </w:pPr>
       <w:rPr>
-        <w:rFonts w:ascii="Symbol" w:hAnsi="Symbol" w:hint="default"/>
+        <w:rFonts w:hint="default" w:ascii="Symbol" w:hAnsi="Symbol"/>
       </w:rPr>
     </w:lvl>
     <w:lvl w:ilvl="1" w:tplc="040C0003" w:tentative="1">
@@ -3841,7 +4735,7 @@
         <w:ind w:left="3912" w:hanging="360"/>
       </w:pPr>
       <w:rPr>
-        <w:rFonts w:ascii="Courier New" w:hAnsi="Courier New" w:cs="Courier New" w:hint="default"/>
+        <w:rFonts w:hint="default" w:ascii="Courier New" w:hAnsi="Courier New" w:cs="Courier New"/>
       </w:rPr>
     </w:lvl>
     <w:lvl w:ilvl="2" w:tplc="040C0005" w:tentative="1">
@@ -3853,7 +4747,7 @@
         <w:ind w:left="4632" w:hanging="360"/>
       </w:pPr>
       <w:rPr>
-        <w:rFonts w:ascii="Wingdings" w:hAnsi="Wingdings" w:hint="default"/>
+        <w:rFonts w:hint="default" w:ascii="Wingdings" w:hAnsi="Wingdings"/>
       </w:rPr>
     </w:lvl>
     <w:lvl w:ilvl="3" w:tplc="040C0001" w:tentative="1">
@@ -3865,7 +4759,7 @@
         <w:ind w:left="5352" w:hanging="360"/>
       </w:pPr>
       <w:rPr>
-        <w:rFonts w:ascii="Symbol" w:hAnsi="Symbol" w:hint="default"/>
+        <w:rFonts w:hint="default" w:ascii="Symbol" w:hAnsi="Symbol"/>
       </w:rPr>
     </w:lvl>
     <w:lvl w:ilvl="4" w:tplc="040C0003" w:tentative="1">
@@ -3877,7 +4771,7 @@
         <w:ind w:left="6072" w:hanging="360"/>
       </w:pPr>
       <w:rPr>
-        <w:rFonts w:ascii="Courier New" w:hAnsi="Courier New" w:cs="Courier New" w:hint="default"/>
+        <w:rFonts w:hint="default" w:ascii="Courier New" w:hAnsi="Courier New" w:cs="Courier New"/>
       </w:rPr>
     </w:lvl>
     <w:lvl w:ilvl="5" w:tplc="040C0005" w:tentative="1">
@@ -3889,7 +4783,7 @@
         <w:ind w:left="6792" w:hanging="360"/>
       </w:pPr>
       <w:rPr>
-        <w:rFonts w:ascii="Wingdings" w:hAnsi="Wingdings" w:hint="default"/>
+        <w:rFonts w:hint="default" w:ascii="Wingdings" w:hAnsi="Wingdings"/>
       </w:rPr>
     </w:lvl>
     <w:lvl w:ilvl="6" w:tplc="040C0001" w:tentative="1">
@@ -3901,7 +4795,7 @@
         <w:ind w:left="7512" w:hanging="360"/>
       </w:pPr>
       <w:rPr>
-        <w:rFonts w:ascii="Symbol" w:hAnsi="Symbol" w:hint="default"/>
+        <w:rFonts w:hint="default" w:ascii="Symbol" w:hAnsi="Symbol"/>
       </w:rPr>
     </w:lvl>
     <w:lvl w:ilvl="7" w:tplc="040C0003" w:tentative="1">
@@ -3913,7 +4807,7 @@
         <w:ind w:left="8232" w:hanging="360"/>
       </w:pPr>
       <w:rPr>
-        <w:rFonts w:ascii="Courier New" w:hAnsi="Courier New" w:cs="Courier New" w:hint="default"/>
+        <w:rFonts w:hint="default" w:ascii="Courier New" w:hAnsi="Courier New" w:cs="Courier New"/>
       </w:rPr>
     </w:lvl>
     <w:lvl w:ilvl="8" w:tplc="040C0005" w:tentative="1">
@@ -3925,7 +4819,7 @@
         <w:ind w:left="8952" w:hanging="360"/>
       </w:pPr>
       <w:rPr>
-        <w:rFonts w:ascii="Wingdings" w:hAnsi="Wingdings" w:hint="default"/>
+        <w:rFonts w:hint="default" w:ascii="Wingdings" w:hAnsi="Wingdings"/>
       </w:rPr>
     </w:lvl>
   </w:abstractNum>
@@ -3942,7 +4836,7 @@
         <w:ind w:left="1440" w:hanging="360"/>
       </w:pPr>
       <w:rPr>
-        <w:rFonts w:ascii="Wingdings" w:hAnsi="Wingdings" w:hint="default"/>
+        <w:rFonts w:hint="default" w:ascii="Wingdings" w:hAnsi="Wingdings"/>
       </w:rPr>
     </w:lvl>
     <w:lvl w:ilvl="1" w:tplc="040C0003" w:tentative="1">
@@ -3954,7 +4848,7 @@
         <w:ind w:left="2160" w:hanging="360"/>
       </w:pPr>
       <w:rPr>
-        <w:rFonts w:ascii="Courier New" w:hAnsi="Courier New" w:cs="Courier New" w:hint="default"/>
+        <w:rFonts w:hint="default" w:ascii="Courier New" w:hAnsi="Courier New" w:cs="Courier New"/>
       </w:rPr>
     </w:lvl>
     <w:lvl w:ilvl="2" w:tplc="040C0005" w:tentative="1">
@@ -3966,7 +4860,7 @@
         <w:ind w:left="2880" w:hanging="360"/>
       </w:pPr>
       <w:rPr>
-        <w:rFonts w:ascii="Wingdings" w:hAnsi="Wingdings" w:hint="default"/>
+        <w:rFonts w:hint="default" w:ascii="Wingdings" w:hAnsi="Wingdings"/>
       </w:rPr>
     </w:lvl>
     <w:lvl w:ilvl="3" w:tplc="040C0001" w:tentative="1">
@@ -3978,7 +4872,7 @@
         <w:ind w:left="3600" w:hanging="360"/>
       </w:pPr>
       <w:rPr>
-        <w:rFonts w:ascii="Symbol" w:hAnsi="Symbol" w:hint="default"/>
+        <w:rFonts w:hint="default" w:ascii="Symbol" w:hAnsi="Symbol"/>
       </w:rPr>
     </w:lvl>
     <w:lvl w:ilvl="4" w:tplc="040C0003" w:tentative="1">
@@ -3990,7 +4884,7 @@
         <w:ind w:left="4320" w:hanging="360"/>
       </w:pPr>
       <w:rPr>
-        <w:rFonts w:ascii="Courier New" w:hAnsi="Courier New" w:cs="Courier New" w:hint="default"/>
+        <w:rFonts w:hint="default" w:ascii="Courier New" w:hAnsi="Courier New" w:cs="Courier New"/>
       </w:rPr>
     </w:lvl>
     <w:lvl w:ilvl="5" w:tplc="040C0005" w:tentative="1">
@@ -4002,7 +4896,7 @@
         <w:ind w:left="5040" w:hanging="360"/>
       </w:pPr>
       <w:rPr>
-        <w:rFonts w:ascii="Wingdings" w:hAnsi="Wingdings" w:hint="default"/>
+        <w:rFonts w:hint="default" w:ascii="Wingdings" w:hAnsi="Wingdings"/>
       </w:rPr>
     </w:lvl>
     <w:lvl w:ilvl="6" w:tplc="040C0001" w:tentative="1">
@@ -4014,7 +4908,7 @@
         <w:ind w:left="5760" w:hanging="360"/>
       </w:pPr>
       <w:rPr>
-        <w:rFonts w:ascii="Symbol" w:hAnsi="Symbol" w:hint="default"/>
+        <w:rFonts w:hint="default" w:ascii="Symbol" w:hAnsi="Symbol"/>
       </w:rPr>
     </w:lvl>
     <w:lvl w:ilvl="7" w:tplc="040C0003" w:tentative="1">
@@ -4026,7 +4920,7 @@
         <w:ind w:left="6480" w:hanging="360"/>
       </w:pPr>
       <w:rPr>
-        <w:rFonts w:ascii="Courier New" w:hAnsi="Courier New" w:cs="Courier New" w:hint="default"/>
+        <w:rFonts w:hint="default" w:ascii="Courier New" w:hAnsi="Courier New" w:cs="Courier New"/>
       </w:rPr>
     </w:lvl>
     <w:lvl w:ilvl="8" w:tplc="040C0005" w:tentative="1">
@@ -4038,7 +4932,7 @@
         <w:ind w:left="7200" w:hanging="360"/>
       </w:pPr>
       <w:rPr>
-        <w:rFonts w:ascii="Wingdings" w:hAnsi="Wingdings" w:hint="default"/>
+        <w:rFonts w:hint="default" w:ascii="Wingdings" w:hAnsi="Wingdings"/>
       </w:rPr>
     </w:lvl>
   </w:abstractNum>
@@ -4055,7 +4949,7 @@
         <w:ind w:left="7440" w:hanging="360"/>
       </w:pPr>
       <w:rPr>
-        <w:rFonts w:ascii="Symbol" w:hAnsi="Symbol" w:hint="default"/>
+        <w:rFonts w:hint="default" w:ascii="Symbol" w:hAnsi="Symbol"/>
       </w:rPr>
     </w:lvl>
     <w:lvl w:ilvl="1" w:tplc="040C0003" w:tentative="1">
@@ -4067,7 +4961,7 @@
         <w:ind w:left="8160" w:hanging="360"/>
       </w:pPr>
       <w:rPr>
-        <w:rFonts w:ascii="Courier New" w:hAnsi="Courier New" w:cs="Courier New" w:hint="default"/>
+        <w:rFonts w:hint="default" w:ascii="Courier New" w:hAnsi="Courier New" w:cs="Courier New"/>
       </w:rPr>
     </w:lvl>
     <w:lvl w:ilvl="2" w:tplc="040C0005" w:tentative="1">
@@ -4079,7 +4973,7 @@
         <w:ind w:left="8880" w:hanging="360"/>
       </w:pPr>
       <w:rPr>
-        <w:rFonts w:ascii="Wingdings" w:hAnsi="Wingdings" w:hint="default"/>
+        <w:rFonts w:hint="default" w:ascii="Wingdings" w:hAnsi="Wingdings"/>
       </w:rPr>
     </w:lvl>
     <w:lvl w:ilvl="3" w:tplc="040C0001" w:tentative="1">
@@ -4091,7 +4985,7 @@
         <w:ind w:left="9600" w:hanging="360"/>
       </w:pPr>
       <w:rPr>
-        <w:rFonts w:ascii="Symbol" w:hAnsi="Symbol" w:hint="default"/>
+        <w:rFonts w:hint="default" w:ascii="Symbol" w:hAnsi="Symbol"/>
       </w:rPr>
     </w:lvl>
     <w:lvl w:ilvl="4" w:tplc="040C0003" w:tentative="1">
@@ -4103,7 +4997,7 @@
         <w:ind w:left="10320" w:hanging="360"/>
       </w:pPr>
       <w:rPr>
-        <w:rFonts w:ascii="Courier New" w:hAnsi="Courier New" w:cs="Courier New" w:hint="default"/>
+        <w:rFonts w:hint="default" w:ascii="Courier New" w:hAnsi="Courier New" w:cs="Courier New"/>
       </w:rPr>
     </w:lvl>
     <w:lvl w:ilvl="5" w:tplc="040C0005" w:tentative="1">
@@ -4115,7 +5009,7 @@
         <w:ind w:left="11040" w:hanging="360"/>
       </w:pPr>
       <w:rPr>
-        <w:rFonts w:ascii="Wingdings" w:hAnsi="Wingdings" w:hint="default"/>
+        <w:rFonts w:hint="default" w:ascii="Wingdings" w:hAnsi="Wingdings"/>
       </w:rPr>
     </w:lvl>
     <w:lvl w:ilvl="6" w:tplc="040C0001" w:tentative="1">
@@ -4127,7 +5021,7 @@
         <w:ind w:left="11760" w:hanging="360"/>
       </w:pPr>
       <w:rPr>
-        <w:rFonts w:ascii="Symbol" w:hAnsi="Symbol" w:hint="default"/>
+        <w:rFonts w:hint="default" w:ascii="Symbol" w:hAnsi="Symbol"/>
       </w:rPr>
     </w:lvl>
     <w:lvl w:ilvl="7" w:tplc="040C0003" w:tentative="1">
@@ -4139,7 +5033,7 @@
         <w:ind w:left="12480" w:hanging="360"/>
       </w:pPr>
       <w:rPr>
-        <w:rFonts w:ascii="Courier New" w:hAnsi="Courier New" w:cs="Courier New" w:hint="default"/>
+        <w:rFonts w:hint="default" w:ascii="Courier New" w:hAnsi="Courier New" w:cs="Courier New"/>
       </w:rPr>
     </w:lvl>
     <w:lvl w:ilvl="8" w:tplc="040C0005" w:tentative="1">
@@ -4151,7 +5045,7 @@
         <w:ind w:left="13200" w:hanging="360"/>
       </w:pPr>
       <w:rPr>
-        <w:rFonts w:ascii="Wingdings" w:hAnsi="Wingdings" w:hint="default"/>
+        <w:rFonts w:hint="default" w:ascii="Wingdings" w:hAnsi="Wingdings"/>
       </w:rPr>
     </w:lvl>
   </w:abstractNum>
@@ -4168,7 +5062,7 @@
         <w:ind w:left="3192" w:hanging="360"/>
       </w:pPr>
       <w:rPr>
-        <w:rFonts w:ascii="Symbol" w:hAnsi="Symbol" w:hint="default"/>
+        <w:rFonts w:hint="default" w:ascii="Symbol" w:hAnsi="Symbol"/>
       </w:rPr>
     </w:lvl>
     <w:lvl w:ilvl="1" w:tplc="040C0003" w:tentative="1">
@@ -4180,7 +5074,7 @@
         <w:ind w:left="3912" w:hanging="360"/>
       </w:pPr>
       <w:rPr>
-        <w:rFonts w:ascii="Courier New" w:hAnsi="Courier New" w:cs="Courier New" w:hint="default"/>
+        <w:rFonts w:hint="default" w:ascii="Courier New" w:hAnsi="Courier New" w:cs="Courier New"/>
       </w:rPr>
     </w:lvl>
     <w:lvl w:ilvl="2" w:tplc="040C0005" w:tentative="1">
@@ -4192,7 +5086,7 @@
         <w:ind w:left="4632" w:hanging="360"/>
       </w:pPr>
       <w:rPr>
-        <w:rFonts w:ascii="Wingdings" w:hAnsi="Wingdings" w:hint="default"/>
+        <w:rFonts w:hint="default" w:ascii="Wingdings" w:hAnsi="Wingdings"/>
       </w:rPr>
     </w:lvl>
     <w:lvl w:ilvl="3" w:tplc="040C0001" w:tentative="1">
@@ -4204,7 +5098,7 @@
         <w:ind w:left="5352" w:hanging="360"/>
       </w:pPr>
       <w:rPr>
-        <w:rFonts w:ascii="Symbol" w:hAnsi="Symbol" w:hint="default"/>
+        <w:rFonts w:hint="default" w:ascii="Symbol" w:hAnsi="Symbol"/>
       </w:rPr>
     </w:lvl>
     <w:lvl w:ilvl="4" w:tplc="040C0003" w:tentative="1">
@@ -4216,7 +5110,7 @@
         <w:ind w:left="6072" w:hanging="360"/>
       </w:pPr>
       <w:rPr>
-        <w:rFonts w:ascii="Courier New" w:hAnsi="Courier New" w:cs="Courier New" w:hint="default"/>
+        <w:rFonts w:hint="default" w:ascii="Courier New" w:hAnsi="Courier New" w:cs="Courier New"/>
       </w:rPr>
     </w:lvl>
     <w:lvl w:ilvl="5" w:tplc="040C0005" w:tentative="1">
@@ -4228,7 +5122,7 @@
         <w:ind w:left="6792" w:hanging="360"/>
       </w:pPr>
       <w:rPr>
-        <w:rFonts w:ascii="Wingdings" w:hAnsi="Wingdings" w:hint="default"/>
+        <w:rFonts w:hint="default" w:ascii="Wingdings" w:hAnsi="Wingdings"/>
       </w:rPr>
     </w:lvl>
     <w:lvl w:ilvl="6" w:tplc="040C0001" w:tentative="1">
@@ -4240,7 +5134,7 @@
         <w:ind w:left="7512" w:hanging="360"/>
       </w:pPr>
       <w:rPr>
-        <w:rFonts w:ascii="Symbol" w:hAnsi="Symbol" w:hint="default"/>
+        <w:rFonts w:hint="default" w:ascii="Symbol" w:hAnsi="Symbol"/>
       </w:rPr>
     </w:lvl>
     <w:lvl w:ilvl="7" w:tplc="040C0003" w:tentative="1">
@@ -4252,7 +5146,7 @@
         <w:ind w:left="8232" w:hanging="360"/>
       </w:pPr>
       <w:rPr>
-        <w:rFonts w:ascii="Courier New" w:hAnsi="Courier New" w:cs="Courier New" w:hint="default"/>
+        <w:rFonts w:hint="default" w:ascii="Courier New" w:hAnsi="Courier New" w:cs="Courier New"/>
       </w:rPr>
     </w:lvl>
     <w:lvl w:ilvl="8" w:tplc="040C0005" w:tentative="1">
@@ -4264,7 +5158,7 @@
         <w:ind w:left="8952" w:hanging="360"/>
       </w:pPr>
       <w:rPr>
-        <w:rFonts w:ascii="Wingdings" w:hAnsi="Wingdings" w:hint="default"/>
+        <w:rFonts w:hint="default" w:ascii="Wingdings" w:hAnsi="Wingdings"/>
       </w:rPr>
     </w:lvl>
   </w:abstractNum>
@@ -4281,7 +5175,7 @@
         <w:ind w:left="7440" w:hanging="360"/>
       </w:pPr>
       <w:rPr>
-        <w:rFonts w:ascii="Symbol" w:hAnsi="Symbol" w:hint="default"/>
+        <w:rFonts w:hint="default" w:ascii="Symbol" w:hAnsi="Symbol"/>
       </w:rPr>
     </w:lvl>
     <w:lvl w:ilvl="1" w:tplc="040C0003" w:tentative="1">
@@ -4293,7 +5187,7 @@
         <w:ind w:left="8160" w:hanging="360"/>
       </w:pPr>
       <w:rPr>
-        <w:rFonts w:ascii="Courier New" w:hAnsi="Courier New" w:cs="Courier New" w:hint="default"/>
+        <w:rFonts w:hint="default" w:ascii="Courier New" w:hAnsi="Courier New" w:cs="Courier New"/>
       </w:rPr>
     </w:lvl>
     <w:lvl w:ilvl="2" w:tplc="040C0005" w:tentative="1">
@@ -4305,7 +5199,7 @@
         <w:ind w:left="8880" w:hanging="360"/>
       </w:pPr>
       <w:rPr>
-        <w:rFonts w:ascii="Wingdings" w:hAnsi="Wingdings" w:hint="default"/>
+        <w:rFonts w:hint="default" w:ascii="Wingdings" w:hAnsi="Wingdings"/>
       </w:rPr>
     </w:lvl>
     <w:lvl w:ilvl="3" w:tplc="040C0001" w:tentative="1">
@@ -4317,7 +5211,7 @@
         <w:ind w:left="9600" w:hanging="360"/>
       </w:pPr>
       <w:rPr>
-        <w:rFonts w:ascii="Symbol" w:hAnsi="Symbol" w:hint="default"/>
+        <w:rFonts w:hint="default" w:ascii="Symbol" w:hAnsi="Symbol"/>
       </w:rPr>
     </w:lvl>
     <w:lvl w:ilvl="4" w:tplc="040C0003" w:tentative="1">
@@ -4329,7 +5223,7 @@
         <w:ind w:left="10320" w:hanging="360"/>
       </w:pPr>
       <w:rPr>
-        <w:rFonts w:ascii="Courier New" w:hAnsi="Courier New" w:cs="Courier New" w:hint="default"/>
+        <w:rFonts w:hint="default" w:ascii="Courier New" w:hAnsi="Courier New" w:cs="Courier New"/>
       </w:rPr>
     </w:lvl>
     <w:lvl w:ilvl="5" w:tplc="040C0005" w:tentative="1">
@@ -4341,7 +5235,7 @@
         <w:ind w:left="11040" w:hanging="360"/>
       </w:pPr>
       <w:rPr>
-        <w:rFonts w:ascii="Wingdings" w:hAnsi="Wingdings" w:hint="default"/>
+        <w:rFonts w:hint="default" w:ascii="Wingdings" w:hAnsi="Wingdings"/>
       </w:rPr>
     </w:lvl>
     <w:lvl w:ilvl="6" w:tplc="040C0001" w:tentative="1">
@@ -4353,7 +5247,7 @@
         <w:ind w:left="11760" w:hanging="360"/>
       </w:pPr>
       <w:rPr>
-        <w:rFonts w:ascii="Symbol" w:hAnsi="Symbol" w:hint="default"/>
+        <w:rFonts w:hint="default" w:ascii="Symbol" w:hAnsi="Symbol"/>
       </w:rPr>
     </w:lvl>
     <w:lvl w:ilvl="7" w:tplc="040C0003" w:tentative="1">
@@ -4365,7 +5259,7 @@
         <w:ind w:left="12480" w:hanging="360"/>
       </w:pPr>
       <w:rPr>
-        <w:rFonts w:ascii="Courier New" w:hAnsi="Courier New" w:cs="Courier New" w:hint="default"/>
+        <w:rFonts w:hint="default" w:ascii="Courier New" w:hAnsi="Courier New" w:cs="Courier New"/>
       </w:rPr>
     </w:lvl>
     <w:lvl w:ilvl="8" w:tplc="040C0005" w:tentative="1">
@@ -4377,7 +5271,7 @@
         <w:ind w:left="13200" w:hanging="360"/>
       </w:pPr>
       <w:rPr>
-        <w:rFonts w:ascii="Wingdings" w:hAnsi="Wingdings" w:hint="default"/>
+        <w:rFonts w:hint="default" w:ascii="Wingdings" w:hAnsi="Wingdings"/>
       </w:rPr>
     </w:lvl>
   </w:abstractNum>
@@ -4480,7 +5374,7 @@
         <w:ind w:left="3552" w:hanging="360"/>
       </w:pPr>
       <w:rPr>
-        <w:rFonts w:ascii="Symbol" w:hAnsi="Symbol" w:hint="default"/>
+        <w:rFonts w:hint="default" w:ascii="Symbol" w:hAnsi="Symbol"/>
       </w:rPr>
     </w:lvl>
     <w:lvl w:ilvl="1" w:tplc="040C0003" w:tentative="1">
@@ -4492,7 +5386,7 @@
         <w:ind w:left="4272" w:hanging="360"/>
       </w:pPr>
       <w:rPr>
-        <w:rFonts w:ascii="Courier New" w:hAnsi="Courier New" w:cs="Courier New" w:hint="default"/>
+        <w:rFonts w:hint="default" w:ascii="Courier New" w:hAnsi="Courier New" w:cs="Courier New"/>
       </w:rPr>
     </w:lvl>
     <w:lvl w:ilvl="2" w:tplc="040C0005" w:tentative="1">
@@ -4504,7 +5398,7 @@
         <w:ind w:left="4992" w:hanging="360"/>
       </w:pPr>
       <w:rPr>
-        <w:rFonts w:ascii="Wingdings" w:hAnsi="Wingdings" w:hint="default"/>
+        <w:rFonts w:hint="default" w:ascii="Wingdings" w:hAnsi="Wingdings"/>
       </w:rPr>
     </w:lvl>
     <w:lvl w:ilvl="3" w:tplc="040C0001" w:tentative="1">
@@ -4516,7 +5410,7 @@
         <w:ind w:left="5712" w:hanging="360"/>
       </w:pPr>
       <w:rPr>
-        <w:rFonts w:ascii="Symbol" w:hAnsi="Symbol" w:hint="default"/>
+        <w:rFonts w:hint="default" w:ascii="Symbol" w:hAnsi="Symbol"/>
       </w:rPr>
     </w:lvl>
     <w:lvl w:ilvl="4" w:tplc="040C0003" w:tentative="1">
@@ -4528,7 +5422,7 @@
         <w:ind w:left="6432" w:hanging="360"/>
       </w:pPr>
       <w:rPr>
-        <w:rFonts w:ascii="Courier New" w:hAnsi="Courier New" w:cs="Courier New" w:hint="default"/>
+        <w:rFonts w:hint="default" w:ascii="Courier New" w:hAnsi="Courier New" w:cs="Courier New"/>
       </w:rPr>
     </w:lvl>
     <w:lvl w:ilvl="5" w:tplc="040C0005" w:tentative="1">
@@ -4540,7 +5434,7 @@
         <w:ind w:left="7152" w:hanging="360"/>
       </w:pPr>
       <w:rPr>
-        <w:rFonts w:ascii="Wingdings" w:hAnsi="Wingdings" w:hint="default"/>
+        <w:rFonts w:hint="default" w:ascii="Wingdings" w:hAnsi="Wingdings"/>
       </w:rPr>
     </w:lvl>
     <w:lvl w:ilvl="6" w:tplc="040C0001" w:tentative="1">
@@ -4552,7 +5446,7 @@
         <w:ind w:left="7872" w:hanging="360"/>
       </w:pPr>
       <w:rPr>
-        <w:rFonts w:ascii="Symbol" w:hAnsi="Symbol" w:hint="default"/>
+        <w:rFonts w:hint="default" w:ascii="Symbol" w:hAnsi="Symbol"/>
       </w:rPr>
     </w:lvl>
     <w:lvl w:ilvl="7" w:tplc="040C0003" w:tentative="1">
@@ -4564,7 +5458,7 @@
         <w:ind w:left="8592" w:hanging="360"/>
       </w:pPr>
       <w:rPr>
-        <w:rFonts w:ascii="Courier New" w:hAnsi="Courier New" w:cs="Courier New" w:hint="default"/>
+        <w:rFonts w:hint="default" w:ascii="Courier New" w:hAnsi="Courier New" w:cs="Courier New"/>
       </w:rPr>
     </w:lvl>
     <w:lvl w:ilvl="8" w:tplc="040C0005" w:tentative="1">
@@ -4576,7 +5470,7 @@
         <w:ind w:left="9312" w:hanging="360"/>
       </w:pPr>
       <w:rPr>
-        <w:rFonts w:ascii="Wingdings" w:hAnsi="Wingdings" w:hint="default"/>
+        <w:rFonts w:hint="default" w:ascii="Wingdings" w:hAnsi="Wingdings"/>
       </w:rPr>
     </w:lvl>
   </w:abstractNum>
@@ -4593,7 +5487,7 @@
         <w:ind w:left="720" w:hanging="360"/>
       </w:pPr>
       <w:rPr>
-        <w:rFonts w:ascii="Wingdings" w:hAnsi="Wingdings" w:hint="default"/>
+        <w:rFonts w:hint="default" w:ascii="Wingdings" w:hAnsi="Wingdings"/>
       </w:rPr>
     </w:lvl>
     <w:lvl w:ilvl="1" w:tplc="040C0003" w:tentative="1">
@@ -4605,7 +5499,7 @@
         <w:ind w:left="1440" w:hanging="360"/>
       </w:pPr>
       <w:rPr>
-        <w:rFonts w:ascii="Courier New" w:hAnsi="Courier New" w:cs="Courier New" w:hint="default"/>
+        <w:rFonts w:hint="default" w:ascii="Courier New" w:hAnsi="Courier New" w:cs="Courier New"/>
       </w:rPr>
     </w:lvl>
     <w:lvl w:ilvl="2" w:tplc="040C0005" w:tentative="1">
@@ -4617,7 +5511,7 @@
         <w:ind w:left="2160" w:hanging="360"/>
       </w:pPr>
       <w:rPr>
-        <w:rFonts w:ascii="Wingdings" w:hAnsi="Wingdings" w:hint="default"/>
+        <w:rFonts w:hint="default" w:ascii="Wingdings" w:hAnsi="Wingdings"/>
       </w:rPr>
     </w:lvl>
     <w:lvl w:ilvl="3" w:tplc="040C0001" w:tentative="1">
@@ -4629,7 +5523,7 @@
         <w:ind w:left="2880" w:hanging="360"/>
       </w:pPr>
       <w:rPr>
-        <w:rFonts w:ascii="Symbol" w:hAnsi="Symbol" w:hint="default"/>
+        <w:rFonts w:hint="default" w:ascii="Symbol" w:hAnsi="Symbol"/>
       </w:rPr>
     </w:lvl>
     <w:lvl w:ilvl="4" w:tplc="040C0003" w:tentative="1">
@@ -4641,7 +5535,7 @@
         <w:ind w:left="3600" w:hanging="360"/>
       </w:pPr>
       <w:rPr>
-        <w:rFonts w:ascii="Courier New" w:hAnsi="Courier New" w:cs="Courier New" w:hint="default"/>
+        <w:rFonts w:hint="default" w:ascii="Courier New" w:hAnsi="Courier New" w:cs="Courier New"/>
       </w:rPr>
     </w:lvl>
     <w:lvl w:ilvl="5" w:tplc="040C0005" w:tentative="1">
@@ -4653,7 +5547,7 @@
         <w:ind w:left="4320" w:hanging="360"/>
       </w:pPr>
       <w:rPr>
-        <w:rFonts w:ascii="Wingdings" w:hAnsi="Wingdings" w:hint="default"/>
+        <w:rFonts w:hint="default" w:ascii="Wingdings" w:hAnsi="Wingdings"/>
       </w:rPr>
     </w:lvl>
     <w:lvl w:ilvl="6" w:tplc="040C0001" w:tentative="1">
@@ -4665,7 +5559,7 @@
         <w:ind w:left="5040" w:hanging="360"/>
       </w:pPr>
       <w:rPr>
-        <w:rFonts w:ascii="Symbol" w:hAnsi="Symbol" w:hint="default"/>
+        <w:rFonts w:hint="default" w:ascii="Symbol" w:hAnsi="Symbol"/>
       </w:rPr>
     </w:lvl>
     <w:lvl w:ilvl="7" w:tplc="040C0003" w:tentative="1">
@@ -4677,7 +5571,7 @@
         <w:ind w:left="5760" w:hanging="360"/>
       </w:pPr>
       <w:rPr>
-        <w:rFonts w:ascii="Courier New" w:hAnsi="Courier New" w:cs="Courier New" w:hint="default"/>
+        <w:rFonts w:hint="default" w:ascii="Courier New" w:hAnsi="Courier New" w:cs="Courier New"/>
       </w:rPr>
     </w:lvl>
     <w:lvl w:ilvl="8" w:tplc="040C0005" w:tentative="1">
@@ -4689,7 +5583,7 @@
         <w:ind w:left="6480" w:hanging="360"/>
       </w:pPr>
       <w:rPr>
-        <w:rFonts w:ascii="Wingdings" w:hAnsi="Wingdings" w:hint="default"/>
+        <w:rFonts w:hint="default" w:ascii="Wingdings" w:hAnsi="Wingdings"/>
       </w:rPr>
     </w:lvl>
   </w:abstractNum>
@@ -4706,7 +5600,7 @@
         <w:ind w:left="4260" w:hanging="360"/>
       </w:pPr>
       <w:rPr>
-        <w:rFonts w:ascii="Symbol" w:hAnsi="Symbol" w:hint="default"/>
+        <w:rFonts w:hint="default" w:ascii="Symbol" w:hAnsi="Symbol"/>
       </w:rPr>
     </w:lvl>
     <w:lvl w:ilvl="1" w:tplc="040C0003" w:tentative="1">
@@ -4718,7 +5612,7 @@
         <w:ind w:left="4980" w:hanging="360"/>
       </w:pPr>
       <w:rPr>
-        <w:rFonts w:ascii="Courier New" w:hAnsi="Courier New" w:cs="Courier New" w:hint="default"/>
+        <w:rFonts w:hint="default" w:ascii="Courier New" w:hAnsi="Courier New" w:cs="Courier New"/>
       </w:rPr>
     </w:lvl>
     <w:lvl w:ilvl="2" w:tplc="040C0005" w:tentative="1">
@@ -4730,7 +5624,7 @@
         <w:ind w:left="5700" w:hanging="360"/>
       </w:pPr>
       <w:rPr>
-        <w:rFonts w:ascii="Wingdings" w:hAnsi="Wingdings" w:hint="default"/>
+        <w:rFonts w:hint="default" w:ascii="Wingdings" w:hAnsi="Wingdings"/>
       </w:rPr>
     </w:lvl>
     <w:lvl w:ilvl="3" w:tplc="040C0001" w:tentative="1">
@@ -4742,7 +5636,7 @@
         <w:ind w:left="6420" w:hanging="360"/>
       </w:pPr>
       <w:rPr>
-        <w:rFonts w:ascii="Symbol" w:hAnsi="Symbol" w:hint="default"/>
+        <w:rFonts w:hint="default" w:ascii="Symbol" w:hAnsi="Symbol"/>
       </w:rPr>
     </w:lvl>
     <w:lvl w:ilvl="4" w:tplc="040C0003" w:tentative="1">
@@ -4754,7 +5648,7 @@
         <w:ind w:left="7140" w:hanging="360"/>
       </w:pPr>
       <w:rPr>
-        <w:rFonts w:ascii="Courier New" w:hAnsi="Courier New" w:cs="Courier New" w:hint="default"/>
+        <w:rFonts w:hint="default" w:ascii="Courier New" w:hAnsi="Courier New" w:cs="Courier New"/>
       </w:rPr>
     </w:lvl>
     <w:lvl w:ilvl="5" w:tplc="040C0005" w:tentative="1">
@@ -4766,7 +5660,7 @@
         <w:ind w:left="7860" w:hanging="360"/>
       </w:pPr>
       <w:rPr>
-        <w:rFonts w:ascii="Wingdings" w:hAnsi="Wingdings" w:hint="default"/>
+        <w:rFonts w:hint="default" w:ascii="Wingdings" w:hAnsi="Wingdings"/>
       </w:rPr>
     </w:lvl>
     <w:lvl w:ilvl="6" w:tplc="040C0001" w:tentative="1">
@@ -4778,7 +5672,7 @@
         <w:ind w:left="8580" w:hanging="360"/>
       </w:pPr>
       <w:rPr>
-        <w:rFonts w:ascii="Symbol" w:hAnsi="Symbol" w:hint="default"/>
+        <w:rFonts w:hint="default" w:ascii="Symbol" w:hAnsi="Symbol"/>
       </w:rPr>
     </w:lvl>
     <w:lvl w:ilvl="7" w:tplc="040C0003" w:tentative="1">
@@ -4790,7 +5684,7 @@
         <w:ind w:left="9300" w:hanging="360"/>
       </w:pPr>
       <w:rPr>
-        <w:rFonts w:ascii="Courier New" w:hAnsi="Courier New" w:cs="Courier New" w:hint="default"/>
+        <w:rFonts w:hint="default" w:ascii="Courier New" w:hAnsi="Courier New" w:cs="Courier New"/>
       </w:rPr>
     </w:lvl>
     <w:lvl w:ilvl="8" w:tplc="040C0005" w:tentative="1">
@@ -4802,7 +5696,7 @@
         <w:ind w:left="10020" w:hanging="360"/>
       </w:pPr>
       <w:rPr>
-        <w:rFonts w:ascii="Wingdings" w:hAnsi="Wingdings" w:hint="default"/>
+        <w:rFonts w:hint="default" w:ascii="Wingdings" w:hAnsi="Wingdings"/>
       </w:rPr>
     </w:lvl>
   </w:abstractNum>
@@ -4819,7 +5713,7 @@
         <w:ind w:left="4187" w:hanging="360"/>
       </w:pPr>
       <w:rPr>
-        <w:rFonts w:ascii="Symbol" w:hAnsi="Symbol" w:hint="default"/>
+        <w:rFonts w:hint="default" w:ascii="Symbol" w:hAnsi="Symbol"/>
       </w:rPr>
     </w:lvl>
     <w:lvl w:ilvl="1" w:tplc="040C0003" w:tentative="1">
@@ -4831,7 +5725,7 @@
         <w:ind w:left="4907" w:hanging="360"/>
       </w:pPr>
       <w:rPr>
-        <w:rFonts w:ascii="Courier New" w:hAnsi="Courier New" w:cs="Courier New" w:hint="default"/>
+        <w:rFonts w:hint="default" w:ascii="Courier New" w:hAnsi="Courier New" w:cs="Courier New"/>
       </w:rPr>
     </w:lvl>
     <w:lvl w:ilvl="2" w:tplc="040C0005" w:tentative="1">
@@ -4843,7 +5737,7 @@
         <w:ind w:left="5627" w:hanging="360"/>
       </w:pPr>
       <w:rPr>
-        <w:rFonts w:ascii="Wingdings" w:hAnsi="Wingdings" w:hint="default"/>
+        <w:rFonts w:hint="default" w:ascii="Wingdings" w:hAnsi="Wingdings"/>
       </w:rPr>
     </w:lvl>
     <w:lvl w:ilvl="3" w:tplc="040C0001" w:tentative="1">
@@ -4855,7 +5749,7 @@
         <w:ind w:left="6347" w:hanging="360"/>
       </w:pPr>
       <w:rPr>
-        <w:rFonts w:ascii="Symbol" w:hAnsi="Symbol" w:hint="default"/>
+        <w:rFonts w:hint="default" w:ascii="Symbol" w:hAnsi="Symbol"/>
       </w:rPr>
     </w:lvl>
     <w:lvl w:ilvl="4" w:tplc="040C0003" w:tentative="1">
@@ -4867,7 +5761,7 @@
         <w:ind w:left="7067" w:hanging="360"/>
       </w:pPr>
       <w:rPr>
-        <w:rFonts w:ascii="Courier New" w:hAnsi="Courier New" w:cs="Courier New" w:hint="default"/>
+        <w:rFonts w:hint="default" w:ascii="Courier New" w:hAnsi="Courier New" w:cs="Courier New"/>
       </w:rPr>
     </w:lvl>
     <w:lvl w:ilvl="5" w:tplc="040C0005" w:tentative="1">
@@ -4879,7 +5773,7 @@
         <w:ind w:left="7787" w:hanging="360"/>
       </w:pPr>
       <w:rPr>
-        <w:rFonts w:ascii="Wingdings" w:hAnsi="Wingdings" w:hint="default"/>
+        <w:rFonts w:hint="default" w:ascii="Wingdings" w:hAnsi="Wingdings"/>
       </w:rPr>
     </w:lvl>
     <w:lvl w:ilvl="6" w:tplc="040C0001" w:tentative="1">
@@ -4891,7 +5785,7 @@
         <w:ind w:left="8507" w:hanging="360"/>
       </w:pPr>
       <w:rPr>
-        <w:rFonts w:ascii="Symbol" w:hAnsi="Symbol" w:hint="default"/>
+        <w:rFonts w:hint="default" w:ascii="Symbol" w:hAnsi="Symbol"/>
       </w:rPr>
     </w:lvl>
     <w:lvl w:ilvl="7" w:tplc="040C0003" w:tentative="1">
@@ -4903,7 +5797,7 @@
         <w:ind w:left="9227" w:hanging="360"/>
       </w:pPr>
       <w:rPr>
-        <w:rFonts w:ascii="Courier New" w:hAnsi="Courier New" w:cs="Courier New" w:hint="default"/>
+        <w:rFonts w:hint="default" w:ascii="Courier New" w:hAnsi="Courier New" w:cs="Courier New"/>
       </w:rPr>
     </w:lvl>
     <w:lvl w:ilvl="8" w:tplc="040C0005" w:tentative="1">
@@ -4915,7 +5809,7 @@
         <w:ind w:left="9947" w:hanging="360"/>
       </w:pPr>
       <w:rPr>
-        <w:rFonts w:ascii="Wingdings" w:hAnsi="Wingdings" w:hint="default"/>
+        <w:rFonts w:hint="default" w:ascii="Wingdings" w:hAnsi="Wingdings"/>
       </w:rPr>
     </w:lvl>
   </w:abstractNum>
@@ -4932,7 +5826,7 @@
         <w:ind w:left="720" w:hanging="360"/>
       </w:pPr>
       <w:rPr>
-        <w:rFonts w:ascii="Wingdings" w:hAnsi="Wingdings" w:hint="default"/>
+        <w:rFonts w:hint="default" w:ascii="Wingdings" w:hAnsi="Wingdings"/>
       </w:rPr>
     </w:lvl>
     <w:lvl w:ilvl="1" w:tplc="040C0001">
@@ -4944,7 +5838,7 @@
         <w:ind w:left="1440" w:hanging="360"/>
       </w:pPr>
       <w:rPr>
-        <w:rFonts w:ascii="Symbol" w:hAnsi="Symbol" w:hint="default"/>
+        <w:rFonts w:hint="default" w:ascii="Symbol" w:hAnsi="Symbol"/>
       </w:rPr>
     </w:lvl>
     <w:lvl w:ilvl="2" w:tplc="040C0005">
@@ -4956,7 +5850,7 @@
         <w:ind w:left="2160" w:hanging="360"/>
       </w:pPr>
       <w:rPr>
-        <w:rFonts w:ascii="Wingdings" w:hAnsi="Wingdings" w:hint="default"/>
+        <w:rFonts w:hint="default" w:ascii="Wingdings" w:hAnsi="Wingdings"/>
       </w:rPr>
     </w:lvl>
     <w:lvl w:ilvl="3" w:tplc="040C0001">
@@ -4968,7 +5862,7 @@
         <w:ind w:left="2880" w:hanging="360"/>
       </w:pPr>
       <w:rPr>
-        <w:rFonts w:ascii="Symbol" w:hAnsi="Symbol" w:hint="default"/>
+        <w:rFonts w:hint="default" w:ascii="Symbol" w:hAnsi="Symbol"/>
       </w:rPr>
     </w:lvl>
     <w:lvl w:ilvl="4" w:tplc="040C0003">
@@ -4980,7 +5874,7 @@
         <w:ind w:left="3600" w:hanging="360"/>
       </w:pPr>
       <w:rPr>
-        <w:rFonts w:ascii="Courier New" w:hAnsi="Courier New" w:cs="Courier New" w:hint="default"/>
+        <w:rFonts w:hint="default" w:ascii="Courier New" w:hAnsi="Courier New" w:cs="Courier New"/>
       </w:rPr>
     </w:lvl>
     <w:lvl w:ilvl="5" w:tplc="040C0005">
@@ -4992,7 +5886,7 @@
         <w:ind w:left="4320" w:hanging="360"/>
       </w:pPr>
       <w:rPr>
-        <w:rFonts w:ascii="Wingdings" w:hAnsi="Wingdings" w:hint="default"/>
+        <w:rFonts w:hint="default" w:ascii="Wingdings" w:hAnsi="Wingdings"/>
       </w:rPr>
     </w:lvl>
     <w:lvl w:ilvl="6" w:tplc="040C0001">
@@ -5004,7 +5898,7 @@
         <w:ind w:left="5040" w:hanging="360"/>
       </w:pPr>
       <w:rPr>
-        <w:rFonts w:ascii="Symbol" w:hAnsi="Symbol" w:hint="default"/>
+        <w:rFonts w:hint="default" w:ascii="Symbol" w:hAnsi="Symbol"/>
       </w:rPr>
     </w:lvl>
     <w:lvl w:ilvl="7" w:tplc="040C0003">
@@ -5016,7 +5910,7 @@
         <w:ind w:left="5760" w:hanging="360"/>
       </w:pPr>
       <w:rPr>
-        <w:rFonts w:ascii="Courier New" w:hAnsi="Courier New" w:cs="Courier New" w:hint="default"/>
+        <w:rFonts w:hint="default" w:ascii="Courier New" w:hAnsi="Courier New" w:cs="Courier New"/>
       </w:rPr>
     </w:lvl>
     <w:lvl w:ilvl="8" w:tplc="040C0005">
@@ -5028,7 +5922,7 @@
         <w:ind w:left="6480" w:hanging="360"/>
       </w:pPr>
       <w:rPr>
-        <w:rFonts w:ascii="Wingdings" w:hAnsi="Wingdings" w:hint="default"/>
+        <w:rFonts w:hint="default" w:ascii="Wingdings" w:hAnsi="Wingdings"/>
       </w:rPr>
     </w:lvl>
   </w:abstractNum>
@@ -5045,7 +5939,7 @@
         <w:ind w:left="6024" w:hanging="360"/>
       </w:pPr>
       <w:rPr>
-        <w:rFonts w:ascii="Symbol" w:hAnsi="Symbol" w:hint="default"/>
+        <w:rFonts w:hint="default" w:ascii="Symbol" w:hAnsi="Symbol"/>
       </w:rPr>
     </w:lvl>
     <w:lvl w:ilvl="1" w:tplc="040C0003" w:tentative="1">
@@ -5057,7 +5951,7 @@
         <w:ind w:left="6744" w:hanging="360"/>
       </w:pPr>
       <w:rPr>
-        <w:rFonts w:ascii="Courier New" w:hAnsi="Courier New" w:cs="Courier New" w:hint="default"/>
+        <w:rFonts w:hint="default" w:ascii="Courier New" w:hAnsi="Courier New" w:cs="Courier New"/>
       </w:rPr>
     </w:lvl>
     <w:lvl w:ilvl="2" w:tplc="040C0005" w:tentative="1">
@@ -5069,7 +5963,7 @@
         <w:ind w:left="7464" w:hanging="360"/>
       </w:pPr>
       <w:rPr>
-        <w:rFonts w:ascii="Wingdings" w:hAnsi="Wingdings" w:hint="default"/>
+        <w:rFonts w:hint="default" w:ascii="Wingdings" w:hAnsi="Wingdings"/>
       </w:rPr>
     </w:lvl>
     <w:lvl w:ilvl="3" w:tplc="040C0001" w:tentative="1">
@@ -5081,7 +5975,7 @@
         <w:ind w:left="8184" w:hanging="360"/>
       </w:pPr>
       <w:rPr>
-        <w:rFonts w:ascii="Symbol" w:hAnsi="Symbol" w:hint="default"/>
+        <w:rFonts w:hint="default" w:ascii="Symbol" w:hAnsi="Symbol"/>
       </w:rPr>
     </w:lvl>
     <w:lvl w:ilvl="4" w:tplc="040C0003" w:tentative="1">
@@ -5093,7 +5987,7 @@
         <w:ind w:left="8904" w:hanging="360"/>
       </w:pPr>
       <w:rPr>
-        <w:rFonts w:ascii="Courier New" w:hAnsi="Courier New" w:cs="Courier New" w:hint="default"/>
+        <w:rFonts w:hint="default" w:ascii="Courier New" w:hAnsi="Courier New" w:cs="Courier New"/>
       </w:rPr>
     </w:lvl>
     <w:lvl w:ilvl="5" w:tplc="040C0005" w:tentative="1">
@@ -5105,7 +5999,7 @@
         <w:ind w:left="9624" w:hanging="360"/>
       </w:pPr>
       <w:rPr>
-        <w:rFonts w:ascii="Wingdings" w:hAnsi="Wingdings" w:hint="default"/>
+        <w:rFonts w:hint="default" w:ascii="Wingdings" w:hAnsi="Wingdings"/>
       </w:rPr>
     </w:lvl>
     <w:lvl w:ilvl="6" w:tplc="040C0001" w:tentative="1">
@@ -5117,7 +6011,7 @@
         <w:ind w:left="10344" w:hanging="360"/>
       </w:pPr>
       <w:rPr>
-        <w:rFonts w:ascii="Symbol" w:hAnsi="Symbol" w:hint="default"/>
+        <w:rFonts w:hint="default" w:ascii="Symbol" w:hAnsi="Symbol"/>
       </w:rPr>
     </w:lvl>
     <w:lvl w:ilvl="7" w:tplc="040C0003" w:tentative="1">
@@ -5129,7 +6023,7 @@
         <w:ind w:left="11064" w:hanging="360"/>
       </w:pPr>
       <w:rPr>
-        <w:rFonts w:ascii="Courier New" w:hAnsi="Courier New" w:cs="Courier New" w:hint="default"/>
+        <w:rFonts w:hint="default" w:ascii="Courier New" w:hAnsi="Courier New" w:cs="Courier New"/>
       </w:rPr>
     </w:lvl>
     <w:lvl w:ilvl="8" w:tplc="040C0005" w:tentative="1">
@@ -5141,7 +6035,7 @@
         <w:ind w:left="11784" w:hanging="360"/>
       </w:pPr>
       <w:rPr>
-        <w:rFonts w:ascii="Wingdings" w:hAnsi="Wingdings" w:hint="default"/>
+        <w:rFonts w:hint="default" w:ascii="Wingdings" w:hAnsi="Wingdings"/>
       </w:rPr>
     </w:lvl>
   </w:abstractNum>
@@ -5158,7 +6052,7 @@
         <w:ind w:left="720" w:hanging="360"/>
       </w:pPr>
       <w:rPr>
-        <w:rFonts w:ascii="Wingdings" w:hAnsi="Wingdings" w:hint="default"/>
+        <w:rFonts w:hint="default" w:ascii="Wingdings" w:hAnsi="Wingdings"/>
       </w:rPr>
     </w:lvl>
     <w:lvl w:ilvl="1" w:tplc="040C0003" w:tentative="1">
@@ -5170,7 +6064,7 @@
         <w:ind w:left="1440" w:hanging="360"/>
       </w:pPr>
       <w:rPr>
-        <w:rFonts w:ascii="Courier New" w:hAnsi="Courier New" w:cs="Courier New" w:hint="default"/>
+        <w:rFonts w:hint="default" w:ascii="Courier New" w:hAnsi="Courier New" w:cs="Courier New"/>
       </w:rPr>
     </w:lvl>
     <w:lvl w:ilvl="2" w:tplc="040C0005" w:tentative="1">
@@ -5182,7 +6076,7 @@
         <w:ind w:left="2160" w:hanging="360"/>
       </w:pPr>
       <w:rPr>
-        <w:rFonts w:ascii="Wingdings" w:hAnsi="Wingdings" w:hint="default"/>
+        <w:rFonts w:hint="default" w:ascii="Wingdings" w:hAnsi="Wingdings"/>
       </w:rPr>
     </w:lvl>
     <w:lvl w:ilvl="3" w:tplc="040C0001" w:tentative="1">
@@ -5194,7 +6088,7 @@
         <w:ind w:left="2880" w:hanging="360"/>
       </w:pPr>
       <w:rPr>
-        <w:rFonts w:ascii="Symbol" w:hAnsi="Symbol" w:hint="default"/>
+        <w:rFonts w:hint="default" w:ascii="Symbol" w:hAnsi="Symbol"/>
       </w:rPr>
     </w:lvl>
     <w:lvl w:ilvl="4" w:tplc="040C0003" w:tentative="1">
@@ -5206,7 +6100,7 @@
         <w:ind w:left="3600" w:hanging="360"/>
       </w:pPr>
       <w:rPr>
-        <w:rFonts w:ascii="Courier New" w:hAnsi="Courier New" w:cs="Courier New" w:hint="default"/>
+        <w:rFonts w:hint="default" w:ascii="Courier New" w:hAnsi="Courier New" w:cs="Courier New"/>
       </w:rPr>
     </w:lvl>
     <w:lvl w:ilvl="5" w:tplc="040C0005" w:tentative="1">
@@ -5218,7 +6112,7 @@
         <w:ind w:left="4320" w:hanging="360"/>
       </w:pPr>
       <w:rPr>
-        <w:rFonts w:ascii="Wingdings" w:hAnsi="Wingdings" w:hint="default"/>
+        <w:rFonts w:hint="default" w:ascii="Wingdings" w:hAnsi="Wingdings"/>
       </w:rPr>
     </w:lvl>
     <w:lvl w:ilvl="6" w:tplc="040C0001" w:tentative="1">
@@ -5230,7 +6124,7 @@
         <w:ind w:left="5040" w:hanging="360"/>
       </w:pPr>
       <w:rPr>
-        <w:rFonts w:ascii="Symbol" w:hAnsi="Symbol" w:hint="default"/>
+        <w:rFonts w:hint="default" w:ascii="Symbol" w:hAnsi="Symbol"/>
       </w:rPr>
     </w:lvl>
     <w:lvl w:ilvl="7" w:tplc="040C0003" w:tentative="1">
@@ -5242,7 +6136,7 @@
         <w:ind w:left="5760" w:hanging="360"/>
       </w:pPr>
       <w:rPr>
-        <w:rFonts w:ascii="Courier New" w:hAnsi="Courier New" w:cs="Courier New" w:hint="default"/>
+        <w:rFonts w:hint="default" w:ascii="Courier New" w:hAnsi="Courier New" w:cs="Courier New"/>
       </w:rPr>
     </w:lvl>
     <w:lvl w:ilvl="8" w:tplc="040C0005" w:tentative="1">
@@ -5254,7 +6148,7 @@
         <w:ind w:left="6480" w:hanging="360"/>
       </w:pPr>
       <w:rPr>
-        <w:rFonts w:ascii="Wingdings" w:hAnsi="Wingdings" w:hint="default"/>
+        <w:rFonts w:hint="default" w:ascii="Wingdings" w:hAnsi="Wingdings"/>
       </w:rPr>
     </w:lvl>
   </w:abstractNum>
@@ -5271,7 +6165,7 @@
         <w:ind w:left="4260" w:hanging="360"/>
       </w:pPr>
       <w:rPr>
-        <w:rFonts w:ascii="Symbol" w:hAnsi="Symbol" w:hint="default"/>
+        <w:rFonts w:hint="default" w:ascii="Symbol" w:hAnsi="Symbol"/>
       </w:rPr>
     </w:lvl>
     <w:lvl w:ilvl="1" w:tplc="040C0003" w:tentative="1">
@@ -5283,7 +6177,7 @@
         <w:ind w:left="4980" w:hanging="360"/>
       </w:pPr>
       <w:rPr>
-        <w:rFonts w:ascii="Courier New" w:hAnsi="Courier New" w:cs="Courier New" w:hint="default"/>
+        <w:rFonts w:hint="default" w:ascii="Courier New" w:hAnsi="Courier New" w:cs="Courier New"/>
       </w:rPr>
     </w:lvl>
     <w:lvl w:ilvl="2" w:tplc="040C0005" w:tentative="1">
@@ -5295,7 +6189,7 @@
         <w:ind w:left="5700" w:hanging="360"/>
       </w:pPr>
       <w:rPr>
-        <w:rFonts w:ascii="Wingdings" w:hAnsi="Wingdings" w:hint="default"/>
+        <w:rFonts w:hint="default" w:ascii="Wingdings" w:hAnsi="Wingdings"/>
       </w:rPr>
     </w:lvl>
     <w:lvl w:ilvl="3" w:tplc="040C0001" w:tentative="1">
@@ -5307,7 +6201,7 @@
         <w:ind w:left="6420" w:hanging="360"/>
       </w:pPr>
       <w:rPr>
-        <w:rFonts w:ascii="Symbol" w:hAnsi="Symbol" w:hint="default"/>
+        <w:rFonts w:hint="default" w:ascii="Symbol" w:hAnsi="Symbol"/>
       </w:rPr>
     </w:lvl>
     <w:lvl w:ilvl="4" w:tplc="040C0003" w:tentative="1">
@@ -5319,7 +6213,7 @@
         <w:ind w:left="7140" w:hanging="360"/>
       </w:pPr>
       <w:rPr>
-        <w:rFonts w:ascii="Courier New" w:hAnsi="Courier New" w:cs="Courier New" w:hint="default"/>
+        <w:rFonts w:hint="default" w:ascii="Courier New" w:hAnsi="Courier New" w:cs="Courier New"/>
       </w:rPr>
     </w:lvl>
     <w:lvl w:ilvl="5" w:tplc="040C0005" w:tentative="1">
@@ -5331,7 +6225,7 @@
         <w:ind w:left="7860" w:hanging="360"/>
       </w:pPr>
       <w:rPr>
-        <w:rFonts w:ascii="Wingdings" w:hAnsi="Wingdings" w:hint="default"/>
+        <w:rFonts w:hint="default" w:ascii="Wingdings" w:hAnsi="Wingdings"/>
       </w:rPr>
     </w:lvl>
     <w:lvl w:ilvl="6" w:tplc="040C0001" w:tentative="1">
@@ -5343,7 +6237,7 @@
         <w:ind w:left="8580" w:hanging="360"/>
       </w:pPr>
       <w:rPr>
-        <w:rFonts w:ascii="Symbol" w:hAnsi="Symbol" w:hint="default"/>
+        <w:rFonts w:hint="default" w:ascii="Symbol" w:hAnsi="Symbol"/>
       </w:rPr>
     </w:lvl>
     <w:lvl w:ilvl="7" w:tplc="040C0003" w:tentative="1">
@@ -5355,7 +6249,7 @@
         <w:ind w:left="9300" w:hanging="360"/>
       </w:pPr>
       <w:rPr>
-        <w:rFonts w:ascii="Courier New" w:hAnsi="Courier New" w:cs="Courier New" w:hint="default"/>
+        <w:rFonts w:hint="default" w:ascii="Courier New" w:hAnsi="Courier New" w:cs="Courier New"/>
       </w:rPr>
     </w:lvl>
     <w:lvl w:ilvl="8" w:tplc="040C0005" w:tentative="1">
@@ -5367,10 +6261,22 @@
         <w:ind w:left="10020" w:hanging="360"/>
       </w:pPr>
       <w:rPr>
-        <w:rFonts w:ascii="Wingdings" w:hAnsi="Wingdings" w:hint="default"/>
+        <w:rFonts w:hint="default" w:ascii="Wingdings" w:hAnsi="Wingdings"/>
       </w:rPr>
     </w:lvl>
   </w:abstractNum>
+  <w:num w:numId="26">
+    <w:abstractNumId w:val="25"/>
+  </w:num>
+  <w:num w:numId="25">
+    <w:abstractNumId w:val="24"/>
+  </w:num>
+  <w:num w:numId="24">
+    <w:abstractNumId w:val="23"/>
+  </w:num>
+  <w:num w:numId="23">
+    <w:abstractNumId w:val="22"/>
+  </w:num>
   <w:num w:numId="1">
     <w:abstractNumId w:val="15"/>
   </w:num>
@@ -5445,7 +6351,7 @@
   <w:docDefaults>
     <w:rPrDefault>
       <w:rPr>
-        <w:rFonts w:asciiTheme="minorHAnsi" w:eastAsiaTheme="minorHAnsi" w:hAnsiTheme="minorHAnsi" w:cstheme="minorBidi"/>
+        <w:rFonts w:asciiTheme="minorHAnsi" w:hAnsiTheme="minorHAnsi" w:eastAsiaTheme="minorHAnsi" w:cstheme="minorBidi"/>
         <w:sz w:val="22"/>
         <w:szCs w:val="22"/>
         <w:lang w:val="fr-FR" w:eastAsia="en-US" w:bidi="ar-SA"/>
@@ -5460,14 +6366,14 @@
   <w:latentStyles w:defLockedState="0" w:defUIPriority="99" w:defSemiHidden="0" w:defUnhideWhenUsed="0" w:defQFormat="0" w:count="376">
     <w:lsdException w:name="Normal" w:uiPriority="0" w:qFormat="1"/>
     <w:lsdException w:name="heading 1" w:uiPriority="9" w:qFormat="1"/>
-    <w:lsdException w:name="heading 2" w:semiHidden="1" w:uiPriority="9" w:unhideWhenUsed="1" w:qFormat="1"/>
-    <w:lsdException w:name="heading 3" w:semiHidden="1" w:uiPriority="9" w:unhideWhenUsed="1" w:qFormat="1"/>
-    <w:lsdException w:name="heading 4" w:semiHidden="1" w:uiPriority="9" w:unhideWhenUsed="1" w:qFormat="1"/>
-    <w:lsdException w:name="heading 5" w:semiHidden="1" w:uiPriority="9" w:unhideWhenUsed="1" w:qFormat="1"/>
-    <w:lsdException w:name="heading 6" w:semiHidden="1" w:uiPriority="9" w:unhideWhenUsed="1" w:qFormat="1"/>
-    <w:lsdException w:name="heading 7" w:semiHidden="1" w:uiPriority="9" w:unhideWhenUsed="1" w:qFormat="1"/>
-    <w:lsdException w:name="heading 8" w:semiHidden="1" w:uiPriority="9" w:unhideWhenUsed="1" w:qFormat="1"/>
-    <w:lsdException w:name="heading 9" w:semiHidden="1" w:uiPriority="9" w:unhideWhenUsed="1" w:qFormat="1"/>
+    <w:lsdException w:name="heading 2" w:uiPriority="9" w:semiHidden="1" w:unhideWhenUsed="1" w:qFormat="1"/>
+    <w:lsdException w:name="heading 3" w:uiPriority="9" w:semiHidden="1" w:unhideWhenUsed="1" w:qFormat="1"/>
+    <w:lsdException w:name="heading 4" w:uiPriority="9" w:semiHidden="1" w:unhideWhenUsed="1" w:qFormat="1"/>
+    <w:lsdException w:name="heading 5" w:uiPriority="9" w:semiHidden="1" w:unhideWhenUsed="1" w:qFormat="1"/>
+    <w:lsdException w:name="heading 6" w:uiPriority="9" w:semiHidden="1" w:unhideWhenUsed="1" w:qFormat="1"/>
+    <w:lsdException w:name="heading 7" w:uiPriority="9" w:semiHidden="1" w:unhideWhenUsed="1" w:qFormat="1"/>
+    <w:lsdException w:name="heading 8" w:uiPriority="9" w:semiHidden="1" w:unhideWhenUsed="1" w:qFormat="1"/>
+    <w:lsdException w:name="heading 9" w:uiPriority="9" w:semiHidden="1" w:unhideWhenUsed="1" w:qFormat="1"/>
     <w:lsdException w:name="index 1" w:semiHidden="1" w:unhideWhenUsed="1"/>
     <w:lsdException w:name="index 2" w:semiHidden="1" w:unhideWhenUsed="1"/>
     <w:lsdException w:name="index 3" w:semiHidden="1" w:unhideWhenUsed="1"/>
@@ -5477,22 +6383,22 @@
     <w:lsdException w:name="index 7" w:semiHidden="1" w:unhideWhenUsed="1"/>
     <w:lsdException w:name="index 8" w:semiHidden="1" w:unhideWhenUsed="1"/>
     <w:lsdException w:name="index 9" w:semiHidden="1" w:unhideWhenUsed="1"/>
-    <w:lsdException w:name="toc 1" w:semiHidden="1" w:uiPriority="39" w:unhideWhenUsed="1"/>
-    <w:lsdException w:name="toc 2" w:semiHidden="1" w:uiPriority="39" w:unhideWhenUsed="1"/>
-    <w:lsdException w:name="toc 3" w:semiHidden="1" w:uiPriority="39" w:unhideWhenUsed="1"/>
-    <w:lsdException w:name="toc 4" w:semiHidden="1" w:uiPriority="39" w:unhideWhenUsed="1"/>
-    <w:lsdException w:name="toc 5" w:semiHidden="1" w:uiPriority="39" w:unhideWhenUsed="1"/>
-    <w:lsdException w:name="toc 6" w:semiHidden="1" w:uiPriority="39" w:unhideWhenUsed="1"/>
-    <w:lsdException w:name="toc 7" w:semiHidden="1" w:uiPriority="39" w:unhideWhenUsed="1"/>
-    <w:lsdException w:name="toc 8" w:semiHidden="1" w:uiPriority="39" w:unhideWhenUsed="1"/>
-    <w:lsdException w:name="toc 9" w:semiHidden="1" w:uiPriority="39" w:unhideWhenUsed="1"/>
+    <w:lsdException w:name="toc 1" w:uiPriority="39" w:semiHidden="1" w:unhideWhenUsed="1"/>
+    <w:lsdException w:name="toc 2" w:uiPriority="39" w:semiHidden="1" w:unhideWhenUsed="1"/>
+    <w:lsdException w:name="toc 3" w:uiPriority="39" w:semiHidden="1" w:unhideWhenUsed="1"/>
+    <w:lsdException w:name="toc 4" w:uiPriority="39" w:semiHidden="1" w:unhideWhenUsed="1"/>
+    <w:lsdException w:name="toc 5" w:uiPriority="39" w:semiHidden="1" w:unhideWhenUsed="1"/>
+    <w:lsdException w:name="toc 6" w:uiPriority="39" w:semiHidden="1" w:unhideWhenUsed="1"/>
+    <w:lsdException w:name="toc 7" w:uiPriority="39" w:semiHidden="1" w:unhideWhenUsed="1"/>
+    <w:lsdException w:name="toc 8" w:uiPriority="39" w:semiHidden="1" w:unhideWhenUsed="1"/>
+    <w:lsdException w:name="toc 9" w:uiPriority="39" w:semiHidden="1" w:unhideWhenUsed="1"/>
     <w:lsdException w:name="Normal Indent" w:semiHidden="1" w:unhideWhenUsed="1"/>
     <w:lsdException w:name="footnote text" w:semiHidden="1" w:unhideWhenUsed="1"/>
     <w:lsdException w:name="annotation text" w:semiHidden="1" w:unhideWhenUsed="1"/>
     <w:lsdException w:name="header" w:semiHidden="1" w:unhideWhenUsed="1"/>
     <w:lsdException w:name="footer" w:semiHidden="1" w:unhideWhenUsed="1"/>
     <w:lsdException w:name="index heading" w:semiHidden="1" w:unhideWhenUsed="1"/>
-    <w:lsdException w:name="caption" w:semiHidden="1" w:uiPriority="35" w:unhideWhenUsed="1" w:qFormat="1"/>
+    <w:lsdException w:name="caption" w:uiPriority="35" w:semiHidden="1" w:unhideWhenUsed="1" w:qFormat="1"/>
     <w:lsdException w:name="table of figures" w:semiHidden="1" w:unhideWhenUsed="1"/>
     <w:lsdException w:name="envelope address" w:semiHidden="1" w:unhideWhenUsed="1"/>
     <w:lsdException w:name="envelope return" w:semiHidden="1" w:unhideWhenUsed="1"/>
@@ -5523,7 +6429,7 @@
     <w:lsdException w:name="Title" w:uiPriority="10" w:qFormat="1"/>
     <w:lsdException w:name="Closing" w:semiHidden="1" w:unhideWhenUsed="1"/>
     <w:lsdException w:name="Signature" w:semiHidden="1" w:unhideWhenUsed="1"/>
-    <w:lsdException w:name="Default Paragraph Font" w:semiHidden="1" w:uiPriority="1" w:unhideWhenUsed="1"/>
+    <w:lsdException w:name="Default Paragraph Font" w:uiPriority="1" w:semiHidden="1" w:unhideWhenUsed="1"/>
     <w:lsdException w:name="Body Text" w:semiHidden="1" w:unhideWhenUsed="1"/>
     <w:lsdException w:name="Body Text Indent" w:semiHidden="1" w:unhideWhenUsed="1"/>
     <w:lsdException w:name="List Continue" w:semiHidden="1" w:unhideWhenUsed="1"/>
@@ -5719,8 +6625,8 @@
     <w:lsdException w:name="Subtle Reference" w:uiPriority="31" w:qFormat="1"/>
     <w:lsdException w:name="Intense Reference" w:uiPriority="32" w:qFormat="1"/>
     <w:lsdException w:name="Book Title" w:uiPriority="33" w:qFormat="1"/>
-    <w:lsdException w:name="Bibliography" w:semiHidden="1" w:uiPriority="37" w:unhideWhenUsed="1"/>
-    <w:lsdException w:name="TOC Heading" w:semiHidden="1" w:uiPriority="39" w:unhideWhenUsed="1" w:qFormat="1"/>
+    <w:lsdException w:name="Bibliography" w:uiPriority="37" w:semiHidden="1" w:unhideWhenUsed="1"/>
+    <w:lsdException w:name="TOC Heading" w:uiPriority="39" w:semiHidden="1" w:unhideWhenUsed="1" w:qFormat="1"/>
     <w:lsdException w:name="Plain Table 1" w:uiPriority="41"/>
     <w:lsdException w:name="Plain Table 2" w:uiPriority="42"/>
     <w:lsdException w:name="Plain Table 3" w:uiPriority="43"/>
@@ -5831,17 +6737,17 @@
     <w:lsdException w:name="Unresolved Mention" w:semiHidden="1" w:unhideWhenUsed="1"/>
     <w:lsdException w:name="Smart Link" w:semiHidden="1" w:unhideWhenUsed="1"/>
   </w:latentStyles>
-  <w:style w:type="paragraph" w:default="1" w:styleId="Normal">
+  <w:style w:type="paragraph" w:styleId="Normal" w:default="1">
     <w:name w:val="Normal"/>
     <w:qFormat/>
   </w:style>
-  <w:style w:type="character" w:default="1" w:styleId="Policepardfaut">
+  <w:style w:type="character" w:styleId="Policepardfaut" w:default="1">
     <w:name w:val="Default Paragraph Font"/>
     <w:uiPriority w:val="1"/>
     <w:semiHidden/>
     <w:unhideWhenUsed/>
   </w:style>
-  <w:style w:type="table" w:default="1" w:styleId="TableauNormal">
+  <w:style w:type="table" w:styleId="TableauNormal" w:default="1">
     <w:name w:val="Normal Table"/>
     <w:uiPriority w:val="99"/>
     <w:semiHidden/>
@@ -5856,7 +6762,7 @@
       </w:tblCellMar>
     </w:tblPr>
   </w:style>
-  <w:style w:type="numbering" w:default="1" w:styleId="Aucuneliste">
+  <w:style w:type="numbering" w:styleId="Aucuneliste" w:default="1">
     <w:name w:val="No List"/>
     <w:uiPriority w:val="99"/>
     <w:semiHidden/>
@@ -5875,21 +6781,21 @@
       <w:contextualSpacing/>
     </w:pPr>
     <w:rPr>
-      <w:rFonts w:asciiTheme="majorHAnsi" w:eastAsiaTheme="majorEastAsia" w:hAnsiTheme="majorHAnsi" w:cstheme="majorBidi"/>
+      <w:rFonts w:asciiTheme="majorHAnsi" w:hAnsiTheme="majorHAnsi" w:eastAsiaTheme="majorEastAsia" w:cstheme="majorBidi"/>
       <w:spacing w:val="-10"/>
       <w:kern w:val="28"/>
       <w:sz w:val="56"/>
       <w:szCs w:val="56"/>
     </w:rPr>
   </w:style>
-  <w:style w:type="character" w:customStyle="1" w:styleId="TitreCar">
+  <w:style w:type="character" w:styleId="TitreCar" w:customStyle="1">
     <w:name w:val="Titre Car"/>
     <w:basedOn w:val="Policepardfaut"/>
     <w:link w:val="Titre"/>
     <w:uiPriority w:val="10"/>
     <w:rsid w:val="00F80C7D"/>
     <w:rPr>
-      <w:rFonts w:asciiTheme="majorHAnsi" w:eastAsiaTheme="majorEastAsia" w:hAnsiTheme="majorHAnsi" w:cstheme="majorBidi"/>
+      <w:rFonts w:asciiTheme="majorHAnsi" w:hAnsiTheme="majorHAnsi" w:eastAsiaTheme="majorEastAsia" w:cstheme="majorBidi"/>
       <w:spacing w:val="-10"/>
       <w:kern w:val="28"/>
       <w:sz w:val="56"/>
@@ -5915,7 +6821,7 @@
       <w:spacing w:val="15"/>
     </w:rPr>
   </w:style>
-  <w:style w:type="character" w:customStyle="1" w:styleId="Sous-titreCar">
+  <w:style w:type="character" w:styleId="Sous-titreCar" w:customStyle="1">
     <w:name w:val="Sous-titre Car"/>
     <w:basedOn w:val="Policepardfaut"/>
     <w:link w:val="Sous-titre"/>

</xml_diff>